<commit_message>
Se continua reporte de proyecto
</commit_message>
<xml_diff>
--- a/Proyecto/Reporte.docx
+++ b/Proyecto/Reporte.docx
@@ -388,7 +388,7 @@
                 </mc:Choice>
                 <mc:Fallback>
                   <w:pict>
-                    <v:group w14:anchorId="2D99F0E4" id="Lienzo 2" o:spid="_x0000_s1026" editas="canvas" style="width:83.5pt;height:79.2pt;mso-position-horizontal-relative:char;mso-position-vertical-relative:line" coordsize="10604,10058" o:gfxdata="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">
+                    <v:group w14:anchorId="199660AF" id="Lienzo 2" o:spid="_x0000_s1026" editas="canvas" style="width:83.5pt;height:79.2pt;mso-position-horizontal-relative:char;mso-position-vertical-relative:line" coordsize="10604,10058" o:gfxdata="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">
                       <v:shapetype id="_x0000_t75" coordsize="21600,21600" o:spt="75" o:preferrelative="t" path="m@4@5l@4@11@9@11@9@5xe" filled="f" stroked="f">
                         <v:stroke joinstyle="miter"/>
                         <v:formulas>
@@ -875,6 +875,8 @@
         <w:lastRenderedPageBreak/>
         <w:t>Índice</w:t>
       </w:r>
+      <w:bookmarkStart w:id="17" w:name="_GoBack"/>
+      <w:bookmarkEnd w:id="17"/>
     </w:p>
     <w:p>
       <w:pPr>
@@ -975,7 +977,7 @@
             </w:rPr>
             <w:fldChar w:fldCharType="separate"/>
           </w:r>
-          <w:hyperlink w:anchor="_Toc500341064" w:history="1">
+          <w:hyperlink w:anchor="_Toc500343855" w:history="1">
             <w:r>
               <w:rPr>
                 <w:rStyle w:val="Hipervnculo"/>
@@ -1003,7 +1005,7 @@
                 <w:noProof/>
                 <w:webHidden/>
               </w:rPr>
-              <w:instrText xml:space="preserve"> PAGEREF _Toc500341064 \h </w:instrText>
+              <w:instrText xml:space="preserve"> PAGEREF _Toc500343855 \h </w:instrText>
             </w:r>
             <w:r>
               <w:rPr>
@@ -1048,7 +1050,7 @@
               <w:lang w:val="es-MX" w:eastAsia="es-MX"/>
             </w:rPr>
           </w:pPr>
-          <w:hyperlink w:anchor="_Toc500341065" w:history="1">
+          <w:hyperlink w:anchor="_Toc500343856" w:history="1">
             <w:r>
               <w:rPr>
                 <w:rStyle w:val="Hipervnculo"/>
@@ -1076,7 +1078,7 @@
                 <w:noProof/>
                 <w:webHidden/>
               </w:rPr>
-              <w:instrText xml:space="preserve"> PAGEREF _Toc500341065 \h </w:instrText>
+              <w:instrText xml:space="preserve"> PAGEREF _Toc500343856 \h </w:instrText>
             </w:r>
             <w:r>
               <w:rPr>
@@ -1096,7 +1098,7 @@
                 <w:noProof/>
                 <w:webHidden/>
               </w:rPr>
-              <w:t>4</w:t>
+              <w:t>6</w:t>
             </w:r>
             <w:r>
               <w:rPr>
@@ -1121,14 +1123,14 @@
               <w:lang w:val="es-MX" w:eastAsia="es-MX"/>
             </w:rPr>
           </w:pPr>
-          <w:hyperlink w:anchor="_Toc500341066" w:history="1">
+          <w:hyperlink w:anchor="_Toc500343857" w:history="1">
             <w:r>
               <w:rPr>
                 <w:rStyle w:val="Hipervnculo"/>
                 <w:rFonts w:ascii="Times New Roman" w:hAnsi="Times New Roman"/>
                 <w:noProof/>
               </w:rPr>
-              <w:t>Software (librarías, paquetes, herramientas):</w:t>
+              <w:t>Software (librerías, paquetes, herramientas):</w:t>
             </w:r>
             <w:r>
               <w:rPr>
@@ -1149,7 +1151,7 @@
                 <w:noProof/>
                 <w:webHidden/>
               </w:rPr>
-              <w:instrText xml:space="preserve"> PAGEREF _Toc500341066 \h </w:instrText>
+              <w:instrText xml:space="preserve"> PAGEREF _Toc500343857 \h </w:instrText>
             </w:r>
             <w:r>
               <w:rPr>
@@ -1169,7 +1171,7 @@
                 <w:noProof/>
                 <w:webHidden/>
               </w:rPr>
-              <w:t>4</w:t>
+              <w:t>6</w:t>
             </w:r>
             <w:r>
               <w:rPr>
@@ -1194,7 +1196,7 @@
               <w:lang w:val="es-MX" w:eastAsia="es-MX"/>
             </w:rPr>
           </w:pPr>
-          <w:hyperlink w:anchor="_Toc500341067" w:history="1">
+          <w:hyperlink w:anchor="_Toc500343858" w:history="1">
             <w:r>
               <w:rPr>
                 <w:rStyle w:val="Hipervnculo"/>
@@ -1222,7 +1224,7 @@
                 <w:noProof/>
                 <w:webHidden/>
               </w:rPr>
-              <w:instrText xml:space="preserve"> PAGEREF _Toc500341067 \h </w:instrText>
+              <w:instrText xml:space="preserve"> PAGEREF _Toc500343858 \h </w:instrText>
             </w:r>
             <w:r>
               <w:rPr>
@@ -1242,7 +1244,7 @@
                 <w:noProof/>
                 <w:webHidden/>
               </w:rPr>
-              <w:t>5</w:t>
+              <w:t>6</w:t>
             </w:r>
             <w:r>
               <w:rPr>
@@ -1267,7 +1269,7 @@
               <w:lang w:val="es-MX" w:eastAsia="es-MX"/>
             </w:rPr>
           </w:pPr>
-          <w:hyperlink w:anchor="_Toc500341068" w:history="1">
+          <w:hyperlink w:anchor="_Toc500343859" w:history="1">
             <w:r>
               <w:rPr>
                 <w:rStyle w:val="Hipervnculo"/>
@@ -1295,7 +1297,7 @@
                 <w:noProof/>
                 <w:webHidden/>
               </w:rPr>
-              <w:instrText xml:space="preserve"> PAGEREF _Toc500341068 \h </w:instrText>
+              <w:instrText xml:space="preserve"> PAGEREF _Toc500343859 \h </w:instrText>
             </w:r>
             <w:r>
               <w:rPr>
@@ -1315,7 +1317,7 @@
                 <w:noProof/>
                 <w:webHidden/>
               </w:rPr>
-              <w:t>5</w:t>
+              <w:t>6</w:t>
             </w:r>
             <w:r>
               <w:rPr>
@@ -1340,7 +1342,7 @@
               <w:lang w:val="es-MX" w:eastAsia="es-MX"/>
             </w:rPr>
           </w:pPr>
-          <w:hyperlink w:anchor="_Toc500341069" w:history="1">
+          <w:hyperlink w:anchor="_Toc500343860" w:history="1">
             <w:r>
               <w:rPr>
                 <w:rStyle w:val="Hipervnculo"/>
@@ -1368,7 +1370,7 @@
                 <w:noProof/>
                 <w:webHidden/>
               </w:rPr>
-              <w:instrText xml:space="preserve"> PAGEREF _Toc500341069 \h </w:instrText>
+              <w:instrText xml:space="preserve"> PAGEREF _Toc500343860 \h </w:instrText>
             </w:r>
             <w:r>
               <w:rPr>
@@ -1388,7 +1390,7 @@
                 <w:noProof/>
                 <w:webHidden/>
               </w:rPr>
-              <w:t>5</w:t>
+              <w:t>6</w:t>
             </w:r>
             <w:r>
               <w:rPr>
@@ -1413,7 +1415,7 @@
               <w:lang w:val="es-MX" w:eastAsia="es-MX"/>
             </w:rPr>
           </w:pPr>
-          <w:hyperlink w:anchor="_Toc500341070" w:history="1">
+          <w:hyperlink w:anchor="_Toc500343861" w:history="1">
             <w:r>
               <w:rPr>
                 <w:rStyle w:val="Hipervnculo"/>
@@ -1441,7 +1443,7 @@
                 <w:noProof/>
                 <w:webHidden/>
               </w:rPr>
-              <w:instrText xml:space="preserve"> PAGEREF _Toc500341070 \h </w:instrText>
+              <w:instrText xml:space="preserve"> PAGEREF _Toc500343861 \h </w:instrText>
             </w:r>
             <w:r>
               <w:rPr>
@@ -1461,7 +1463,7 @@
                 <w:noProof/>
                 <w:webHidden/>
               </w:rPr>
-              <w:t>5</w:t>
+              <w:t>7</w:t>
             </w:r>
             <w:r>
               <w:rPr>
@@ -1486,7 +1488,7 @@
               <w:lang w:val="es-MX" w:eastAsia="es-MX"/>
             </w:rPr>
           </w:pPr>
-          <w:hyperlink w:anchor="_Toc500341071" w:history="1">
+          <w:hyperlink w:anchor="_Toc500343862" w:history="1">
             <w:r>
               <w:rPr>
                 <w:rStyle w:val="Hipervnculo"/>
@@ -1514,7 +1516,7 @@
                 <w:noProof/>
                 <w:webHidden/>
               </w:rPr>
-              <w:instrText xml:space="preserve"> PAGEREF _Toc500341071 \h </w:instrText>
+              <w:instrText xml:space="preserve"> PAGEREF _Toc500343862 \h </w:instrText>
             </w:r>
             <w:r>
               <w:rPr>
@@ -1534,7 +1536,7 @@
                 <w:noProof/>
                 <w:webHidden/>
               </w:rPr>
-              <w:t>6</w:t>
+              <w:t>7</w:t>
             </w:r>
             <w:r>
               <w:rPr>
@@ -1559,12 +1561,13 @@
               <w:lang w:val="es-MX" w:eastAsia="es-MX"/>
             </w:rPr>
           </w:pPr>
-          <w:hyperlink w:anchor="_Toc500341072" w:history="1">
+          <w:hyperlink w:anchor="_Toc500343863" w:history="1">
             <w:r>
               <w:rPr>
                 <w:rStyle w:val="Hipervnculo"/>
                 <w:rFonts w:ascii="Times New Roman" w:hAnsi="Times New Roman"/>
                 <w:noProof/>
+                <w:lang w:val="en-US"/>
               </w:rPr>
               <w:t>Código</w:t>
             </w:r>
@@ -1587,7 +1590,7 @@
                 <w:noProof/>
                 <w:webHidden/>
               </w:rPr>
-              <w:instrText xml:space="preserve"> PAGEREF _Toc500341072 \h </w:instrText>
+              <w:instrText xml:space="preserve"> PAGEREF _Toc500343863 \h </w:instrText>
             </w:r>
             <w:r>
               <w:rPr>
@@ -1607,7 +1610,7 @@
                 <w:noProof/>
                 <w:webHidden/>
               </w:rPr>
-              <w:t>6</w:t>
+              <w:t>7</w:t>
             </w:r>
             <w:r>
               <w:rPr>
@@ -1718,7 +1721,7 @@
           <w:szCs w:val="22"/>
         </w:rPr>
       </w:pPr>
-      <w:bookmarkStart w:id="17" w:name="_Toc500341064"/>
+      <w:bookmarkStart w:id="18" w:name="_Toc500343855"/>
       <w:r>
         <w:rPr>
           <w:rFonts w:ascii="Times New Roman" w:hAnsi="Times New Roman" w:cs="Times New Roman"/>
@@ -1744,7 +1747,7 @@
         </w:rPr>
         <w:t>:</w:t>
       </w:r>
-      <w:bookmarkEnd w:id="17"/>
+      <w:bookmarkEnd w:id="18"/>
     </w:p>
     <w:p>
       <w:pPr>
@@ -2443,7 +2446,7 @@
           </mc:Choice>
           <mc:Fallback>
             <w:pict>
-              <v:shapetype w14:anchorId="1128283C" id="_x0000_t6" coordsize="21600,21600" o:spt="6" path="m,l,21600r21600,xe">
+              <v:shapetype w14:anchorId="23A0D14C" id="_x0000_t6" coordsize="21600,21600" o:spt="6" path="m,l,21600r21600,xe">
                 <v:stroke joinstyle="miter"/>
                 <v:path gradientshapeok="t" o:connecttype="custom" o:connectlocs="0,0;0,10800;0,21600;10800,21600;21600,21600;10800,10800" textboxrect="1800,12600,12600,19800"/>
               </v:shapetype>
@@ -2538,7 +2541,7 @@
           </mc:Choice>
           <mc:Fallback>
             <w:pict>
-              <v:rect w14:anchorId="3601BCF5" id="Rectángulo 20" o:spid="_x0000_s1026" style="position:absolute;margin-left:184.95pt;margin-top:64.75pt;width:71.45pt;height:12pt;z-index:251665408;visibility:visible;mso-wrap-style:square;mso-height-percent:0;mso-wrap-distance-left:9pt;mso-wrap-distance-top:0;mso-wrap-distance-right:9pt;mso-wrap-distance-bottom:0;mso-position-horizontal:absolute;mso-position-horizontal-relative:text;mso-position-vertical:absolute;mso-position-vertical-relative:text;mso-height-percent:0;mso-height-relative:margin;v-text-anchor:middle" o:gfxdata="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" fillcolor="#ffc000" stroked="f" strokeweight="2pt"/>
+              <v:rect w14:anchorId="1D463D33" id="Rectángulo 20" o:spid="_x0000_s1026" style="position:absolute;margin-left:184.95pt;margin-top:64.75pt;width:71.45pt;height:12pt;z-index:251665408;visibility:visible;mso-wrap-style:square;mso-height-percent:0;mso-wrap-distance-left:9pt;mso-wrap-distance-top:0;mso-wrap-distance-right:9pt;mso-wrap-distance-bottom:0;mso-position-horizontal:absolute;mso-position-horizontal-relative:text;mso-position-vertical:absolute;mso-position-vertical-relative:text;mso-height-percent:0;mso-height-relative:margin;v-text-anchor:middle" o:gfxdata="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" fillcolor="#ffc000" stroked="f" strokeweight="2pt"/>
             </w:pict>
           </mc:Fallback>
         </mc:AlternateContent>
@@ -2615,7 +2618,7 @@
           </mc:Choice>
           <mc:Fallback>
             <w:pict>
-              <v:shape w14:anchorId="105CF02D" id="Triángulo rectángulo 18" o:spid="_x0000_s1026" type="#_x0000_t6" style="position:absolute;margin-left:256.35pt;margin-top:.25pt;width:95.55pt;height:76.5pt;z-index:251662336;visibility:visible;mso-wrap-style:square;mso-width-percent:0;mso-wrap-distance-left:9pt;mso-wrap-distance-top:0;mso-wrap-distance-right:9pt;mso-wrap-distance-bottom:0;mso-position-horizontal:absolute;mso-position-horizontal-relative:text;mso-position-vertical:absolute;mso-position-vertical-relative:text;mso-width-percent:0;mso-width-relative:margin;v-text-anchor:middle" o:gfxdata="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" fillcolor="#ffc000" stroked="f" strokeweight="2pt"/>
+              <v:shape w14:anchorId="6F197D9C" id="Triángulo rectángulo 18" o:spid="_x0000_s1026" type="#_x0000_t6" style="position:absolute;margin-left:256.35pt;margin-top:.25pt;width:95.55pt;height:76.5pt;z-index:251662336;visibility:visible;mso-wrap-style:square;mso-width-percent:0;mso-wrap-distance-left:9pt;mso-wrap-distance-top:0;mso-wrap-distance-right:9pt;mso-wrap-distance-bottom:0;mso-position-horizontal:absolute;mso-position-horizontal-relative:text;mso-position-vertical:absolute;mso-position-vertical-relative:text;mso-width-percent:0;mso-width-relative:margin;v-text-anchor:middle" o:gfxdata="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" fillcolor="#ffc000" stroked="f" strokeweight="2pt"/>
             </w:pict>
           </mc:Fallback>
         </mc:AlternateContent>
@@ -4067,122 +4070,374 @@
           <w:rFonts w:ascii="Times New Roman" w:hAnsi="Times New Roman" w:cs="Times New Roman"/>
         </w:rPr>
         <w:lastRenderedPageBreak/>
-        <w:t>La entrada para este problema (en el caso particular de este proyecto) es:</w:t>
-      </w:r>
-    </w:p>
-    <w:p>
-      <w:pPr>
-        <w:pStyle w:val="Prrafodelista"/>
+        <w:t xml:space="preserve">La entrada </w:t>
+      </w:r>
+      <w:r>
+        <w:rPr>
+          <w:rFonts w:ascii="Times New Roman" w:hAnsi="Times New Roman" w:cs="Times New Roman"/>
+        </w:rPr>
+        <w:t>y restricciones para este problema son exactamente las mismas que para el problema de los espantapájaros, con una longitud máxima de la fila de 10 elementos.</w:t>
+      </w:r>
+    </w:p>
+    <w:p>
+      <w:pPr>
+        <w:jc w:val="both"/>
+        <w:rPr>
+          <w:rFonts w:ascii="Times New Roman" w:hAnsi="Times New Roman" w:cs="Times New Roman"/>
+        </w:rPr>
+      </w:pPr>
+      <w:r>
+        <w:rPr>
+          <w:rFonts w:ascii="Times New Roman" w:hAnsi="Times New Roman" w:cs="Times New Roman"/>
+        </w:rPr>
+        <w:t>En las Figuras 7 y 8, se muestra la interfaz en la opción para Bear and Row 01.</w:t>
+      </w:r>
+    </w:p>
+    <w:p>
+      <w:pPr>
+        <w:keepNext/>
+        <w:jc w:val="center"/>
+      </w:pPr>
+      <w:r>
+        <w:rPr>
+          <w:noProof/>
+        </w:rPr>
+        <w:drawing>
+          <wp:inline distT="0" distB="0" distL="0" distR="0" wp14:anchorId="538E0461" wp14:editId="5CDA29B3">
+            <wp:extent cx="5612130" cy="2811145"/>
+            <wp:effectExtent l="0" t="0" r="7620" b="8255"/>
+            <wp:docPr id="29" name="Imagen 29"/>
+            <wp:cNvGraphicFramePr>
+              <a:graphicFrameLocks xmlns:a="http://schemas.openxmlformats.org/drawingml/2006/main" noChangeAspect="1"/>
+            </wp:cNvGraphicFramePr>
+            <a:graphic xmlns:a="http://schemas.openxmlformats.org/drawingml/2006/main">
+              <a:graphicData uri="http://schemas.openxmlformats.org/drawingml/2006/picture">
+                <pic:pic xmlns:pic="http://schemas.openxmlformats.org/drawingml/2006/picture">
+                  <pic:nvPicPr>
+                    <pic:cNvPr id="1" name=""/>
+                    <pic:cNvPicPr/>
+                  </pic:nvPicPr>
+                  <pic:blipFill>
+                    <a:blip r:embed="rId20"/>
+                    <a:stretch>
+                      <a:fillRect/>
+                    </a:stretch>
+                  </pic:blipFill>
+                  <pic:spPr>
+                    <a:xfrm>
+                      <a:off x="0" y="0"/>
+                      <a:ext cx="5612130" cy="2811145"/>
+                    </a:xfrm>
+                    <a:prstGeom prst="rect">
+                      <a:avLst/>
+                    </a:prstGeom>
+                  </pic:spPr>
+                </pic:pic>
+              </a:graphicData>
+            </a:graphic>
+          </wp:inline>
+        </w:drawing>
+      </w:r>
+    </w:p>
+    <w:p>
+      <w:pPr>
+        <w:pStyle w:val="Descripcin"/>
+        <w:jc w:val="center"/>
+        <w:rPr>
+          <w:rFonts w:ascii="Times New Roman" w:hAnsi="Times New Roman" w:cs="Times New Roman"/>
+        </w:rPr>
+      </w:pPr>
+      <w:r>
+        <w:t xml:space="preserve">Figura </w:t>
+      </w:r>
+      <w:fldSimple w:instr=" SEQ Figura \* ARABIC ">
+        <w:r>
+          <w:rPr>
+            <w:noProof/>
+          </w:rPr>
+          <w:t>7</w:t>
+        </w:r>
+      </w:fldSimple>
+      <w:r>
+        <w:t xml:space="preserve">. </w:t>
+      </w:r>
+      <w:r>
+        <w:t xml:space="preserve">Interfaz en la opción de </w:t>
+      </w:r>
+      <w:r>
+        <w:t>Bear and Row 01</w:t>
+      </w:r>
+    </w:p>
+    <w:p>
+      <w:pPr>
+        <w:keepNext/>
+        <w:jc w:val="both"/>
+      </w:pPr>
+      <w:r>
+        <w:rPr>
+          <w:noProof/>
+        </w:rPr>
+        <w:drawing>
+          <wp:inline distT="0" distB="0" distL="0" distR="0" wp14:anchorId="3864FB51" wp14:editId="0A782CB6">
+            <wp:extent cx="5612130" cy="2811145"/>
+            <wp:effectExtent l="0" t="0" r="7620" b="8255"/>
+            <wp:docPr id="30" name="Imagen 30"/>
+            <wp:cNvGraphicFramePr>
+              <a:graphicFrameLocks xmlns:a="http://schemas.openxmlformats.org/drawingml/2006/main" noChangeAspect="1"/>
+            </wp:cNvGraphicFramePr>
+            <a:graphic xmlns:a="http://schemas.openxmlformats.org/drawingml/2006/main">
+              <a:graphicData uri="http://schemas.openxmlformats.org/drawingml/2006/picture">
+                <pic:pic xmlns:pic="http://schemas.openxmlformats.org/drawingml/2006/picture">
+                  <pic:nvPicPr>
+                    <pic:cNvPr id="1" name=""/>
+                    <pic:cNvPicPr/>
+                  </pic:nvPicPr>
+                  <pic:blipFill>
+                    <a:blip r:embed="rId21"/>
+                    <a:stretch>
+                      <a:fillRect/>
+                    </a:stretch>
+                  </pic:blipFill>
+                  <pic:spPr>
+                    <a:xfrm>
+                      <a:off x="0" y="0"/>
+                      <a:ext cx="5612130" cy="2811145"/>
+                    </a:xfrm>
+                    <a:prstGeom prst="rect">
+                      <a:avLst/>
+                    </a:prstGeom>
+                  </pic:spPr>
+                </pic:pic>
+              </a:graphicData>
+            </a:graphic>
+          </wp:inline>
+        </w:drawing>
+      </w:r>
+    </w:p>
+    <w:p>
+      <w:pPr>
+        <w:pStyle w:val="Descripcin"/>
+        <w:jc w:val="center"/>
+        <w:rPr>
+          <w:rFonts w:ascii="Times New Roman" w:hAnsi="Times New Roman" w:cs="Times New Roman"/>
+        </w:rPr>
+      </w:pPr>
+      <w:r>
+        <w:t xml:space="preserve">Figura </w:t>
+      </w:r>
+      <w:fldSimple w:instr=" SEQ Figura \* ARABIC ">
+        <w:r>
+          <w:rPr>
+            <w:noProof/>
+          </w:rPr>
+          <w:t>8</w:t>
+        </w:r>
+      </w:fldSimple>
+      <w:r>
+        <w:t xml:space="preserve">. </w:t>
+      </w:r>
+      <w:r>
+        <w:t xml:space="preserve">Interfaz para </w:t>
+      </w:r>
+      <w:r>
+        <w:t>formar a los soldados y obstáculos</w:t>
+      </w:r>
+    </w:p>
+    <w:p>
+      <w:pPr>
+        <w:jc w:val="both"/>
+        <w:rPr>
+          <w:rFonts w:ascii="Times New Roman" w:hAnsi="Times New Roman" w:cs="Times New Roman"/>
+        </w:rPr>
+      </w:pPr>
+      <w:r>
+        <w:rPr>
+          <w:rFonts w:ascii="Times New Roman" w:hAnsi="Times New Roman" w:cs="Times New Roman"/>
+        </w:rPr>
+        <w:t>a</w:t>
+      </w:r>
+    </w:p>
+    <w:p>
+      <w:pPr>
+        <w:pStyle w:val="Ttulo1"/>
+        <w:jc w:val="both"/>
+        <w:rPr>
+          <w:rFonts w:ascii="Times New Roman" w:hAnsi="Times New Roman" w:cs="Times New Roman"/>
+          <w:sz w:val="22"/>
+          <w:szCs w:val="22"/>
+        </w:rPr>
+      </w:pPr>
+      <w:bookmarkStart w:id="19" w:name="_Toc500343856"/>
+      <w:r>
+        <w:rPr>
+          <w:rFonts w:ascii="Times New Roman" w:hAnsi="Times New Roman" w:cs="Times New Roman"/>
+          <w:sz w:val="22"/>
+          <w:szCs w:val="22"/>
+        </w:rPr>
+        <w:lastRenderedPageBreak/>
+        <w:t>Análisis Teórico</w:t>
+      </w:r>
+      <w:r>
+        <w:rPr>
+          <w:rFonts w:ascii="Times New Roman" w:hAnsi="Times New Roman" w:cs="Times New Roman"/>
+          <w:sz w:val="22"/>
+          <w:szCs w:val="22"/>
+        </w:rPr>
+        <w:t>:</w:t>
+      </w:r>
+      <w:bookmarkEnd w:id="19"/>
+    </w:p>
+    <w:p>
+      <w:pPr>
+        <w:pStyle w:val="NormalWeb"/>
+        <w:shd w:val="clear" w:color="auto" w:fill="FFFFFF"/>
+        <w:rPr>
+          <w:color w:val="000000"/>
+          <w:sz w:val="22"/>
+          <w:szCs w:val="22"/>
+        </w:rPr>
+      </w:pPr>
+      <w:r>
+        <w:rPr>
+          <w:color w:val="000000"/>
+          <w:sz w:val="22"/>
+          <w:szCs w:val="22"/>
+        </w:rPr>
+        <w:t>Esta sección necesita proveer un entendimiento del teórico, matemático y conceptual del contexto, antecedentes y justificación del trabajo.</w:t>
+      </w:r>
+    </w:p>
+    <w:p>
+      <w:pPr>
+        <w:pStyle w:val="NormalWeb"/>
+        <w:shd w:val="clear" w:color="auto" w:fill="FFFFFF"/>
+        <w:jc w:val="both"/>
+        <w:rPr>
+          <w:color w:val="000000"/>
+          <w:sz w:val="22"/>
+          <w:szCs w:val="22"/>
+        </w:rPr>
+      </w:pPr>
+      <w:r>
+        <w:rPr>
+          <w:color w:val="000000"/>
+          <w:sz w:val="22"/>
+          <w:szCs w:val="22"/>
+        </w:rPr>
+        <w:t>Se pueden incluir diagramas, fórmulas, algoritmos, etc.</w:t>
+      </w:r>
+    </w:p>
+    <w:p>
+      <w:pPr>
+        <w:pStyle w:val="Ttulo1"/>
+        <w:jc w:val="both"/>
+        <w:rPr>
+          <w:rFonts w:ascii="Times New Roman" w:hAnsi="Times New Roman" w:cs="Times New Roman"/>
+          <w:sz w:val="22"/>
+          <w:szCs w:val="22"/>
+        </w:rPr>
+      </w:pPr>
+      <w:bookmarkStart w:id="20" w:name="_Toc500343857"/>
+      <w:r>
+        <w:rPr>
+          <w:rFonts w:ascii="Times New Roman" w:hAnsi="Times New Roman" w:cs="Times New Roman"/>
+          <w:sz w:val="22"/>
+          <w:szCs w:val="22"/>
+        </w:rPr>
+        <w:t>Software (libr</w:t>
+      </w:r>
+      <w:r>
+        <w:rPr>
+          <w:rFonts w:ascii="Times New Roman" w:hAnsi="Times New Roman" w:cs="Times New Roman"/>
+          <w:sz w:val="22"/>
+          <w:szCs w:val="22"/>
+        </w:rPr>
+        <w:t>e</w:t>
+      </w:r>
+      <w:r>
+        <w:rPr>
+          <w:rFonts w:ascii="Times New Roman" w:hAnsi="Times New Roman" w:cs="Times New Roman"/>
+          <w:sz w:val="22"/>
+          <w:szCs w:val="22"/>
+        </w:rPr>
+        <w:t>rías, paquetes, herramientas</w:t>
+      </w:r>
+      <w:r>
+        <w:rPr>
+          <w:rFonts w:ascii="Times New Roman" w:hAnsi="Times New Roman" w:cs="Times New Roman"/>
+          <w:sz w:val="22"/>
+          <w:szCs w:val="22"/>
+        </w:rPr>
+        <w:t>)</w:t>
+      </w:r>
+      <w:r>
+        <w:rPr>
+          <w:rFonts w:ascii="Times New Roman" w:hAnsi="Times New Roman" w:cs="Times New Roman"/>
+          <w:sz w:val="22"/>
+          <w:szCs w:val="22"/>
+        </w:rPr>
+        <w:t>:</w:t>
+      </w:r>
+      <w:bookmarkEnd w:id="20"/>
+    </w:p>
+    <w:p>
+      <w:pPr>
+        <w:pStyle w:val="NormalWeb"/>
         <w:numPr>
           <w:ilvl w:val="0"/>
           <w:numId w:val="10"/>
         </w:numPr>
-        <w:jc w:val="both"/>
-        <w:rPr>
-          <w:rFonts w:ascii="Times New Roman" w:hAnsi="Times New Roman" w:cs="Times New Roman"/>
-        </w:rPr>
-      </w:pPr>
-      <w:r>
-        <w:rPr>
-          <w:rFonts w:ascii="Times New Roman" w:hAnsi="Times New Roman" w:cs="Times New Roman"/>
-        </w:rPr>
-        <w:t>La f</w:t>
-      </w:r>
-      <w:r>
-        <w:rPr>
-          <w:rFonts w:ascii="Times New Roman" w:hAnsi="Times New Roman" w:cs="Times New Roman"/>
-        </w:rPr>
-        <w:t>ila de formación de los soldados</w:t>
-      </w:r>
-      <w:r>
-        <w:rPr>
-          <w:rFonts w:ascii="Times New Roman" w:hAnsi="Times New Roman" w:cs="Times New Roman"/>
-        </w:rPr>
-        <w:t xml:space="preserve"> (el usuario arrastra las imágenes de</w:t>
-      </w:r>
-      <w:r>
-        <w:rPr>
-          <w:rFonts w:ascii="Times New Roman" w:hAnsi="Times New Roman" w:cs="Times New Roman"/>
-        </w:rPr>
-        <w:t>l</w:t>
-      </w:r>
-      <w:r>
-        <w:rPr>
-          <w:rFonts w:ascii="Times New Roman" w:hAnsi="Times New Roman" w:cs="Times New Roman"/>
-        </w:rPr>
-        <w:t xml:space="preserve"> </w:t>
-      </w:r>
-      <w:r>
-        <w:rPr>
-          <w:rFonts w:ascii="Times New Roman" w:hAnsi="Times New Roman" w:cs="Times New Roman"/>
-        </w:rPr>
-        <w:t>soldado</w:t>
-      </w:r>
-      <w:r>
-        <w:rPr>
-          <w:rFonts w:ascii="Times New Roman" w:hAnsi="Times New Roman" w:cs="Times New Roman"/>
-        </w:rPr>
-        <w:t xml:space="preserve"> y de </w:t>
-      </w:r>
-      <w:r>
-        <w:rPr>
-          <w:rFonts w:ascii="Times New Roman" w:hAnsi="Times New Roman" w:cs="Times New Roman"/>
-        </w:rPr>
-        <w:t>un obstáculo</w:t>
-      </w:r>
-      <w:r>
-        <w:rPr>
-          <w:rFonts w:ascii="Times New Roman" w:hAnsi="Times New Roman" w:cs="Times New Roman"/>
-        </w:rPr>
-        <w:t xml:space="preserve"> a su gusto).</w:t>
-      </w:r>
-    </w:p>
-    <w:p>
-      <w:pPr>
-        <w:jc w:val="both"/>
-        <w:rPr>
-          <w:rFonts w:ascii="Times New Roman" w:hAnsi="Times New Roman" w:cs="Times New Roman"/>
-        </w:rPr>
-      </w:pPr>
-      <w:r>
-        <w:rPr>
-          <w:rFonts w:ascii="Times New Roman" w:hAnsi="Times New Roman" w:cs="Times New Roman"/>
-        </w:rPr>
-        <w:t>Restricciones:</w:t>
-      </w:r>
-    </w:p>
-    <w:p>
-      <w:pPr>
-        <w:pStyle w:val="Prrafodelista"/>
+        <w:rPr>
+          <w:color w:val="000000"/>
+          <w:sz w:val="22"/>
+          <w:szCs w:val="22"/>
+        </w:rPr>
+      </w:pPr>
+      <w:r>
+        <w:rPr>
+          <w:color w:val="000000"/>
+          <w:sz w:val="22"/>
+          <w:szCs w:val="22"/>
+        </w:rPr>
+        <w:t>Visual Studio Enterprise 2017: IDE</w:t>
+      </w:r>
+      <w:r>
+        <w:rPr>
+          <w:color w:val="000000"/>
+          <w:sz w:val="22"/>
+          <w:szCs w:val="22"/>
+        </w:rPr>
+        <w:t xml:space="preserve"> [4]</w:t>
+      </w:r>
+    </w:p>
+    <w:p>
+      <w:pPr>
+        <w:pStyle w:val="NormalWeb"/>
         <w:numPr>
           <w:ilvl w:val="0"/>
           <w:numId w:val="10"/>
         </w:numPr>
-        <w:jc w:val="both"/>
-        <w:rPr>
-          <w:rFonts w:ascii="Times New Roman" w:hAnsi="Times New Roman" w:cs="Times New Roman"/>
-        </w:rPr>
-      </w:pPr>
-      <w:r>
-        <w:rPr>
-          <w:rFonts w:ascii="Times New Roman" w:hAnsi="Times New Roman" w:cs="Times New Roman"/>
-        </w:rPr>
-        <w:t xml:space="preserve">El </w:t>
-      </w:r>
-      <w:r>
-        <w:rPr>
-          <w:rFonts w:ascii="Times New Roman" w:hAnsi="Times New Roman" w:cs="Times New Roman"/>
-        </w:rPr>
-        <w:t>fila de soldados</w:t>
-      </w:r>
-      <w:r>
-        <w:rPr>
-          <w:rFonts w:ascii="Times New Roman" w:hAnsi="Times New Roman" w:cs="Times New Roman"/>
-        </w:rPr>
-        <w:t xml:space="preserve"> tiene una longitud de 1 x N, con N menor o igual a 10 (para apreciar bien la animación).</w:t>
-      </w:r>
-      <w:bookmarkStart w:id="18" w:name="_GoBack"/>
-      <w:bookmarkEnd w:id="18"/>
+        <w:rPr>
+          <w:color w:val="000000"/>
+          <w:sz w:val="22"/>
+          <w:szCs w:val="22"/>
+        </w:rPr>
+      </w:pPr>
+      <w:r>
+        <w:rPr>
+          <w:color w:val="000000"/>
+          <w:sz w:val="22"/>
+          <w:szCs w:val="22"/>
+        </w:rPr>
+        <w:t>Bunifu: .NET UI Framework</w:t>
+      </w:r>
+      <w:r>
+        <w:rPr>
+          <w:color w:val="000000"/>
+          <w:sz w:val="22"/>
+          <w:szCs w:val="22"/>
+        </w:rPr>
+        <w:t xml:space="preserve"> [5]</w:t>
+      </w:r>
     </w:p>
     <w:p>
       <w:pPr>
@@ -4194,14 +4449,14 @@
           <w:szCs w:val="22"/>
         </w:rPr>
       </w:pPr>
-      <w:bookmarkStart w:id="19" w:name="_Toc500341065"/>
-      <w:r>
-        <w:rPr>
-          <w:rFonts w:ascii="Times New Roman" w:hAnsi="Times New Roman" w:cs="Times New Roman"/>
-          <w:sz w:val="22"/>
-          <w:szCs w:val="22"/>
-        </w:rPr>
-        <w:t>Análisis Teórico</w:t>
+      <w:bookmarkStart w:id="21" w:name="_Toc500343858"/>
+      <w:r>
+        <w:rPr>
+          <w:rFonts w:ascii="Times New Roman" w:hAnsi="Times New Roman" w:cs="Times New Roman"/>
+          <w:sz w:val="22"/>
+          <w:szCs w:val="22"/>
+        </w:rPr>
+        <w:t>Procedimiento</w:t>
       </w:r>
       <w:r>
         <w:rPr>
@@ -4211,12 +4466,11 @@
         </w:rPr>
         <w:t>:</w:t>
       </w:r>
-      <w:bookmarkEnd w:id="19"/>
+      <w:bookmarkEnd w:id="21"/>
     </w:p>
     <w:p>
       <w:pPr>
         <w:pStyle w:val="NormalWeb"/>
-        <w:shd w:val="clear" w:color="auto" w:fill="FFFFFF"/>
         <w:rPr>
           <w:color w:val="000000"/>
           <w:sz w:val="22"/>
@@ -4229,27 +4483,16 @@
           <w:sz w:val="22"/>
           <w:szCs w:val="22"/>
         </w:rPr>
-        <w:t>Esta sección necesita proveer un entendimiento del teórico, matemático y conceptual del contexto, antecedentes y justificación del trabajo.</w:t>
-      </w:r>
-    </w:p>
-    <w:p>
-      <w:pPr>
-        <w:pStyle w:val="NormalWeb"/>
-        <w:shd w:val="clear" w:color="auto" w:fill="FFFFFF"/>
-        <w:jc w:val="both"/>
+        <w:t>* Diagramas de Flujo / Diagrama a Bloques</w:t>
+      </w:r>
+      <w:r>
         <w:rPr>
           <w:color w:val="000000"/>
           <w:sz w:val="22"/>
           <w:szCs w:val="22"/>
         </w:rPr>
-      </w:pPr>
-      <w:r>
-        <w:rPr>
-          <w:color w:val="000000"/>
-          <w:sz w:val="22"/>
-          <w:szCs w:val="22"/>
-        </w:rPr>
-        <w:t>Se pueden incluir diagramas, fórmulas, algoritmos, etc.</w:t>
+        <w:br/>
+        <w:t>* Agregar detalles (paso a paso) del procedimiento de manera que cualquier persona que lea pueda repetir el experimento.</w:t>
       </w:r>
     </w:p>
     <w:p>
@@ -4262,32 +4505,40 @@
           <w:szCs w:val="22"/>
         </w:rPr>
       </w:pPr>
-      <w:bookmarkStart w:id="20" w:name="_Toc500341066"/>
-      <w:r>
-        <w:rPr>
-          <w:rFonts w:ascii="Times New Roman" w:hAnsi="Times New Roman" w:cs="Times New Roman"/>
-          <w:sz w:val="22"/>
-          <w:szCs w:val="22"/>
-        </w:rPr>
-        <w:t>Software (librarías, paquetes, herramientas</w:t>
-      </w:r>
-      <w:r>
-        <w:rPr>
-          <w:rFonts w:ascii="Times New Roman" w:hAnsi="Times New Roman" w:cs="Times New Roman"/>
-          <w:sz w:val="22"/>
-          <w:szCs w:val="22"/>
-        </w:rPr>
-        <w:t>)</w:t>
-      </w:r>
-      <w:r>
-        <w:rPr>
-          <w:rFonts w:ascii="Times New Roman" w:hAnsi="Times New Roman" w:cs="Times New Roman"/>
-          <w:sz w:val="22"/>
-          <w:szCs w:val="22"/>
-        </w:rPr>
-        <w:t>:</w:t>
-      </w:r>
-      <w:bookmarkEnd w:id="20"/>
+      <w:bookmarkStart w:id="22" w:name="_Toc500343859"/>
+      <w:r>
+        <w:rPr>
+          <w:rFonts w:ascii="Times New Roman" w:hAnsi="Times New Roman" w:cs="Times New Roman"/>
+          <w:sz w:val="22"/>
+          <w:szCs w:val="22"/>
+        </w:rPr>
+        <w:t>Result</w:t>
+      </w:r>
+      <w:r>
+        <w:rPr>
+          <w:rFonts w:ascii="Times New Roman" w:hAnsi="Times New Roman" w:cs="Times New Roman"/>
+          <w:sz w:val="22"/>
+          <w:szCs w:val="22"/>
+        </w:rPr>
+        <w:t>ado</w:t>
+      </w:r>
+      <w:r>
+        <w:rPr>
+          <w:rFonts w:ascii="Times New Roman" w:hAnsi="Times New Roman" w:cs="Times New Roman"/>
+          <w:sz w:val="22"/>
+          <w:szCs w:val="22"/>
+        </w:rPr>
+        <w:t>s</w:t>
+      </w:r>
+      <w:bookmarkEnd w:id="22"/>
+      <w:r>
+        <w:rPr>
+          <w:rFonts w:ascii="Times New Roman" w:hAnsi="Times New Roman" w:cs="Times New Roman"/>
+          <w:sz w:val="22"/>
+          <w:szCs w:val="22"/>
+        </w:rPr>
+        <w:t xml:space="preserve"> </w:t>
+      </w:r>
     </w:p>
     <w:p>
       <w:pPr>
@@ -4304,15 +4555,16 @@
           <w:sz w:val="22"/>
           <w:szCs w:val="22"/>
         </w:rPr>
-        <w:t>Hacer una lista de TODOS los ítem</w:t>
-      </w:r>
-      <w:r>
-        <w:rPr>
+        <w:t xml:space="preserve">* </w:t>
+      </w:r>
+      <w:r>
+        <w:rPr>
+          <w:rStyle w:val="apple-converted-space"/>
           <w:color w:val="000000"/>
           <w:sz w:val="22"/>
           <w:szCs w:val="22"/>
         </w:rPr>
-        <w:t>s utilizados en el laboratorio. A</w:t>
+        <w:t>Esta sección debe incluir cualquier tabla de datos, observaciones, imágenes, etc.</w:t>
       </w:r>
       <w:r>
         <w:rPr>
@@ -4320,23 +4572,112 @@
           <w:sz w:val="22"/>
           <w:szCs w:val="22"/>
         </w:rPr>
-        <w:t>lternativa</w:t>
-      </w:r>
-      <w:r>
+        <w:br/>
+        <w:t>* Todas las tablas y gráficas deben estar debidamente etiquetadas.</w:t>
+      </w:r>
+    </w:p>
+    <w:p>
+      <w:pPr>
+        <w:pStyle w:val="NormalWeb"/>
         <w:rPr>
           <w:color w:val="000000"/>
           <w:sz w:val="22"/>
           <w:szCs w:val="22"/>
-        </w:rPr>
-        <w:t>mente</w:t>
-      </w:r>
+          <w:shd w:val="clear" w:color="auto" w:fill="FFFFFF"/>
+        </w:rPr>
+      </w:pPr>
       <w:r>
         <w:rPr>
           <w:color w:val="000000"/>
           <w:sz w:val="22"/>
           <w:szCs w:val="22"/>
-        </w:rPr>
-        <w:t>, materiales pueden ser incluidos como parte del procedimiento.</w:t>
+          <w:shd w:val="clear" w:color="auto" w:fill="FFFFFF"/>
+        </w:rPr>
+        <w:t>Esta secci</w:t>
+      </w:r>
+      <w:r>
+        <w:rPr>
+          <w:color w:val="000000"/>
+          <w:sz w:val="22"/>
+          <w:szCs w:val="22"/>
+          <w:shd w:val="clear" w:color="auto" w:fill="FFFFFF"/>
+        </w:rPr>
+        <w:t xml:space="preserve">ón </w:t>
+      </w:r>
+      <w:r>
+        <w:rPr>
+          <w:color w:val="000000"/>
+          <w:sz w:val="22"/>
+          <w:szCs w:val="22"/>
+          <w:shd w:val="clear" w:color="auto" w:fill="FFFFFF"/>
+        </w:rPr>
+        <w:t>describe,</w:t>
+      </w:r>
+      <w:r>
+        <w:rPr>
+          <w:color w:val="000000"/>
+          <w:sz w:val="22"/>
+          <w:szCs w:val="22"/>
+          <w:shd w:val="clear" w:color="auto" w:fill="FFFFFF"/>
+        </w:rPr>
+        <w:t xml:space="preserve"> pero no explica los resultados obtenidos.</w:t>
+      </w:r>
+    </w:p>
+    <w:p>
+      <w:pPr>
+        <w:pStyle w:val="NormalWeb"/>
+        <w:rPr>
+          <w:color w:val="000000"/>
+          <w:sz w:val="22"/>
+          <w:szCs w:val="22"/>
+          <w:shd w:val="clear" w:color="auto" w:fill="FFFFFF"/>
+        </w:rPr>
+      </w:pPr>
+      <w:r>
+        <w:rPr>
+          <w:color w:val="000000"/>
+          <w:sz w:val="22"/>
+          <w:szCs w:val="22"/>
+          <w:shd w:val="clear" w:color="auto" w:fill="FFFFFF"/>
+        </w:rPr>
+        <w:t>Puesto</w:t>
+      </w:r>
+      <w:r>
+        <w:rPr>
+          <w:color w:val="000000"/>
+          <w:sz w:val="22"/>
+          <w:szCs w:val="22"/>
+          <w:shd w:val="clear" w:color="auto" w:fill="FFFFFF"/>
+        </w:rPr>
+        <w:t xml:space="preserve"> que se est</w:t>
+      </w:r>
+      <w:r>
+        <w:rPr>
+          <w:color w:val="000000"/>
+          <w:sz w:val="22"/>
+          <w:szCs w:val="22"/>
+          <w:shd w:val="clear" w:color="auto" w:fill="FFFFFF"/>
+        </w:rPr>
+        <w:t xml:space="preserve">án presentando los resultados y no las cifras/figuras que representan los resultados, debemos asegurarnos de que nos referimos explícitamente a nuestros resultados y nada más, no sólo a las cifras/figuras (gráficas o tablas). Al describir resultados particulares en el texto de esta sección, </w:t>
+      </w:r>
+      <w:r>
+        <w:rPr>
+          <w:b/>
+          <w:color w:val="FF0000"/>
+          <w:sz w:val="22"/>
+          <w:szCs w:val="22"/>
+          <w:shd w:val="clear" w:color="auto" w:fill="FFFFFF"/>
+        </w:rPr>
+        <w:t>debemos asegurarnos de consultar la figura correspondiente entre paréntesis después de mencionarla en los resultados</w:t>
+      </w:r>
+      <w:r>
+        <w:rPr>
+          <w:color w:val="000000"/>
+          <w:sz w:val="22"/>
+          <w:szCs w:val="22"/>
+          <w:shd w:val="clear" w:color="auto" w:fill="FFFFFF"/>
+        </w:rPr>
+        <w:t>. Las figuras deben ser insertadas en el texto lo más pronto posible después de haberlas mencionado.</w:t>
       </w:r>
     </w:p>
     <w:p>
@@ -4349,255 +4690,13 @@
           <w:szCs w:val="22"/>
         </w:rPr>
       </w:pPr>
-      <w:bookmarkStart w:id="21" w:name="_Toc500341067"/>
-      <w:r>
-        <w:rPr>
-          <w:rFonts w:ascii="Times New Roman" w:hAnsi="Times New Roman" w:cs="Times New Roman"/>
-          <w:sz w:val="22"/>
-          <w:szCs w:val="22"/>
-        </w:rPr>
-        <w:t>Procedimiento</w:t>
-      </w:r>
-      <w:r>
-        <w:rPr>
-          <w:rFonts w:ascii="Times New Roman" w:hAnsi="Times New Roman" w:cs="Times New Roman"/>
-          <w:sz w:val="22"/>
-          <w:szCs w:val="22"/>
-        </w:rPr>
-        <w:t>:</w:t>
-      </w:r>
-      <w:bookmarkEnd w:id="21"/>
-    </w:p>
-    <w:p>
-      <w:pPr>
-        <w:pStyle w:val="NormalWeb"/>
-        <w:rPr>
-          <w:color w:val="000000"/>
-          <w:sz w:val="22"/>
-          <w:szCs w:val="22"/>
-        </w:rPr>
-      </w:pPr>
-      <w:r>
-        <w:rPr>
-          <w:color w:val="000000"/>
-          <w:sz w:val="22"/>
-          <w:szCs w:val="22"/>
-        </w:rPr>
-        <w:t>* Diagramas de Flujo / Diagrama a Bloques</w:t>
-      </w:r>
-      <w:r>
-        <w:rPr>
-          <w:color w:val="000000"/>
-          <w:sz w:val="22"/>
-          <w:szCs w:val="22"/>
-        </w:rPr>
-        <w:br/>
-        <w:t>* Agregar detalles (paso a paso) del procedimiento de manera que cualquier persona que lea pueda repetir el experimento.</w:t>
-      </w:r>
-    </w:p>
-    <w:p>
-      <w:pPr>
-        <w:pStyle w:val="Ttulo1"/>
-        <w:jc w:val="both"/>
-        <w:rPr>
-          <w:rFonts w:ascii="Times New Roman" w:hAnsi="Times New Roman" w:cs="Times New Roman"/>
-          <w:sz w:val="22"/>
-          <w:szCs w:val="22"/>
-        </w:rPr>
-      </w:pPr>
-      <w:bookmarkStart w:id="22" w:name="_Toc500341068"/>
-      <w:r>
-        <w:rPr>
-          <w:rFonts w:ascii="Times New Roman" w:hAnsi="Times New Roman" w:cs="Times New Roman"/>
-          <w:sz w:val="22"/>
-          <w:szCs w:val="22"/>
-        </w:rPr>
-        <w:t>Result</w:t>
-      </w:r>
-      <w:r>
-        <w:rPr>
-          <w:rFonts w:ascii="Times New Roman" w:hAnsi="Times New Roman" w:cs="Times New Roman"/>
-          <w:sz w:val="22"/>
-          <w:szCs w:val="22"/>
-        </w:rPr>
-        <w:t>ado</w:t>
-      </w:r>
-      <w:r>
-        <w:rPr>
-          <w:rFonts w:ascii="Times New Roman" w:hAnsi="Times New Roman" w:cs="Times New Roman"/>
-          <w:sz w:val="22"/>
-          <w:szCs w:val="22"/>
-        </w:rPr>
-        <w:t>s</w:t>
-      </w:r>
-      <w:bookmarkEnd w:id="22"/>
-      <w:r>
-        <w:rPr>
-          <w:rFonts w:ascii="Times New Roman" w:hAnsi="Times New Roman" w:cs="Times New Roman"/>
-          <w:sz w:val="22"/>
-          <w:szCs w:val="22"/>
-        </w:rPr>
-        <w:t xml:space="preserve"> </w:t>
-      </w:r>
-    </w:p>
-    <w:p>
-      <w:pPr>
-        <w:pStyle w:val="NormalWeb"/>
-        <w:rPr>
-          <w:color w:val="000000"/>
-          <w:sz w:val="22"/>
-          <w:szCs w:val="22"/>
-        </w:rPr>
-      </w:pPr>
-      <w:r>
-        <w:rPr>
-          <w:color w:val="000000"/>
-          <w:sz w:val="22"/>
-          <w:szCs w:val="22"/>
-        </w:rPr>
-        <w:t xml:space="preserve">* </w:t>
-      </w:r>
-      <w:r>
-        <w:rPr>
-          <w:rStyle w:val="apple-converted-space"/>
-          <w:color w:val="000000"/>
-          <w:sz w:val="22"/>
-          <w:szCs w:val="22"/>
-        </w:rPr>
-        <w:t>Esta sección debe incluir cualquier tabla de datos, observaciones, imágenes, etc.</w:t>
-      </w:r>
-      <w:r>
-        <w:rPr>
-          <w:color w:val="000000"/>
-          <w:sz w:val="22"/>
-          <w:szCs w:val="22"/>
-        </w:rPr>
-        <w:br/>
-        <w:t>* Todas las tablas y gráficas deben estar debidamente etiquetadas.</w:t>
-      </w:r>
-    </w:p>
-    <w:p>
-      <w:pPr>
-        <w:pStyle w:val="NormalWeb"/>
-        <w:rPr>
-          <w:color w:val="000000"/>
-          <w:sz w:val="22"/>
-          <w:szCs w:val="22"/>
-          <w:shd w:val="clear" w:color="auto" w:fill="FFFFFF"/>
-        </w:rPr>
-      </w:pPr>
-      <w:r>
-        <w:rPr>
-          <w:color w:val="000000"/>
-          <w:sz w:val="22"/>
-          <w:szCs w:val="22"/>
-          <w:shd w:val="clear" w:color="auto" w:fill="FFFFFF"/>
-        </w:rPr>
-        <w:t>Esta secci</w:t>
-      </w:r>
-      <w:r>
-        <w:rPr>
-          <w:color w:val="000000"/>
-          <w:sz w:val="22"/>
-          <w:szCs w:val="22"/>
-          <w:shd w:val="clear" w:color="auto" w:fill="FFFFFF"/>
-        </w:rPr>
-        <w:t xml:space="preserve">ón </w:t>
-      </w:r>
-      <w:r>
-        <w:rPr>
-          <w:color w:val="000000"/>
-          <w:sz w:val="22"/>
-          <w:szCs w:val="22"/>
-          <w:shd w:val="clear" w:color="auto" w:fill="FFFFFF"/>
-        </w:rPr>
-        <w:t>describe,</w:t>
-      </w:r>
-      <w:r>
-        <w:rPr>
-          <w:color w:val="000000"/>
-          <w:sz w:val="22"/>
-          <w:szCs w:val="22"/>
-          <w:shd w:val="clear" w:color="auto" w:fill="FFFFFF"/>
-        </w:rPr>
-        <w:t xml:space="preserve"> pero no explica los resultados obtenidos.</w:t>
-      </w:r>
-    </w:p>
-    <w:p>
-      <w:pPr>
-        <w:pStyle w:val="NormalWeb"/>
-        <w:rPr>
-          <w:color w:val="000000"/>
-          <w:sz w:val="22"/>
-          <w:szCs w:val="22"/>
-          <w:shd w:val="clear" w:color="auto" w:fill="FFFFFF"/>
-        </w:rPr>
-      </w:pPr>
-      <w:r>
-        <w:rPr>
-          <w:color w:val="000000"/>
-          <w:sz w:val="22"/>
-          <w:szCs w:val="22"/>
-          <w:shd w:val="clear" w:color="auto" w:fill="FFFFFF"/>
-        </w:rPr>
-        <w:t>Puesto</w:t>
-      </w:r>
-      <w:r>
-        <w:rPr>
-          <w:color w:val="000000"/>
-          <w:sz w:val="22"/>
-          <w:szCs w:val="22"/>
-          <w:shd w:val="clear" w:color="auto" w:fill="FFFFFF"/>
-        </w:rPr>
-        <w:t xml:space="preserve"> que se est</w:t>
-      </w:r>
-      <w:r>
-        <w:rPr>
-          <w:color w:val="000000"/>
-          <w:sz w:val="22"/>
-          <w:szCs w:val="22"/>
-          <w:shd w:val="clear" w:color="auto" w:fill="FFFFFF"/>
-        </w:rPr>
-        <w:t xml:space="preserve">án presentando los resultados y no las cifras/figuras que representan los resultados, debemos asegurarnos de que nos referimos explícitamente a nuestros resultados y nada más, no sólo a las cifras/figuras (gráficas o tablas). Al describir resultados particulares en el texto de esta sección, </w:t>
-      </w:r>
-      <w:r>
-        <w:rPr>
-          <w:b/>
-          <w:color w:val="FF0000"/>
-          <w:sz w:val="22"/>
-          <w:szCs w:val="22"/>
-          <w:shd w:val="clear" w:color="auto" w:fill="FFFFFF"/>
-        </w:rPr>
-        <w:t>debemos asegurarnos de consultar la figura correspondiente entre paréntesis después de mencionarla en los resultados</w:t>
-      </w:r>
-      <w:r>
-        <w:rPr>
-          <w:color w:val="000000"/>
-          <w:sz w:val="22"/>
-          <w:szCs w:val="22"/>
-          <w:shd w:val="clear" w:color="auto" w:fill="FFFFFF"/>
-        </w:rPr>
-        <w:t>. Las figuras deben ser insertadas en el texto lo más pronto posible después de haberlas mencionado.</w:t>
-      </w:r>
-    </w:p>
-    <w:p>
-      <w:pPr>
-        <w:pStyle w:val="Ttulo1"/>
-        <w:jc w:val="both"/>
-        <w:rPr>
-          <w:rFonts w:ascii="Times New Roman" w:hAnsi="Times New Roman" w:cs="Times New Roman"/>
-          <w:sz w:val="22"/>
-          <w:szCs w:val="22"/>
-        </w:rPr>
-      </w:pPr>
-      <w:bookmarkStart w:id="23" w:name="_Toc500341069"/>
-      <w:r>
-        <w:rPr>
-          <w:rFonts w:ascii="Times New Roman" w:hAnsi="Times New Roman" w:cs="Times New Roman"/>
-          <w:sz w:val="22"/>
-          <w:szCs w:val="22"/>
-        </w:rPr>
-        <w:lastRenderedPageBreak/>
+      <w:bookmarkStart w:id="23" w:name="_Toc500343860"/>
+      <w:r>
+        <w:rPr>
+          <w:rFonts w:ascii="Times New Roman" w:hAnsi="Times New Roman" w:cs="Times New Roman"/>
+          <w:sz w:val="22"/>
+          <w:szCs w:val="22"/>
+        </w:rPr>
         <w:t>Discusió</w:t>
       </w:r>
       <w:r>
@@ -4717,13 +4816,14 @@
           <w:szCs w:val="22"/>
         </w:rPr>
       </w:pPr>
-      <w:bookmarkStart w:id="24" w:name="_Toc500341070"/>
-      <w:r>
-        <w:rPr>
-          <w:rFonts w:ascii="Times New Roman" w:hAnsi="Times New Roman" w:cs="Times New Roman"/>
-          <w:sz w:val="22"/>
-          <w:szCs w:val="22"/>
-        </w:rPr>
+      <w:bookmarkStart w:id="24" w:name="_Toc500343861"/>
+      <w:r>
+        <w:rPr>
+          <w:rFonts w:ascii="Times New Roman" w:hAnsi="Times New Roman" w:cs="Times New Roman"/>
+          <w:sz w:val="22"/>
+          <w:szCs w:val="22"/>
+        </w:rPr>
+        <w:lastRenderedPageBreak/>
         <w:t>Conclusion</w:t>
       </w:r>
       <w:r>
@@ -4850,7 +4950,7 @@
           <w:szCs w:val="22"/>
         </w:rPr>
       </w:pPr>
-      <w:bookmarkStart w:id="25" w:name="_Toc500341071"/>
+      <w:bookmarkStart w:id="25" w:name="_Toc500343862"/>
       <w:r>
         <w:rPr>
           <w:rFonts w:ascii="Times New Roman" w:hAnsi="Times New Roman" w:cs="Times New Roman"/>
@@ -4908,7 +5008,7 @@
         </w:rPr>
         <w:t xml:space="preserve"> Edgardo Adrián Franco Martínez, “Análisis de Algoritmos: Algoritmos Ávidos”, Noviembre 2017. [Online]. Disponible en: </w:t>
       </w:r>
-      <w:hyperlink r:id="rId20" w:history="1">
+      <w:hyperlink r:id="rId22" w:history="1">
         <w:r>
           <w:rPr>
             <w:rStyle w:val="Hipervnculo"/>
@@ -4965,7 +5065,7 @@
         </w:rPr>
         <w:t xml:space="preserve">[Online]. Disponible en: </w:t>
       </w:r>
-      <w:hyperlink r:id="rId21" w:history="1">
+      <w:hyperlink r:id="rId23" w:history="1">
         <w:r>
           <w:rPr>
             <w:rStyle w:val="Hipervnculo"/>
@@ -5004,7 +5104,7 @@
         </w:rPr>
         <w:t xml:space="preserve">Kamil Debowski, “Bear and Row 01”, April 2017. [Online]. Disponible en: </w:t>
       </w:r>
-      <w:hyperlink r:id="rId22" w:history="1">
+      <w:hyperlink r:id="rId24" w:history="1">
         <w:r>
           <w:rPr>
             <w:rStyle w:val="Hipervnculo"/>
@@ -5016,20 +5116,128 @@
     </w:p>
     <w:p>
       <w:pPr>
+        <w:pStyle w:val="NormalWeb"/>
+        <w:rPr>
+          <w:sz w:val="22"/>
+        </w:rPr>
+      </w:pPr>
+      <w:r>
+        <w:rPr>
+          <w:b/>
+          <w:sz w:val="22"/>
+        </w:rPr>
+        <w:t xml:space="preserve">[4] </w:t>
+      </w:r>
+      <w:r>
+        <w:rPr>
+          <w:sz w:val="22"/>
+        </w:rPr>
+        <w:t>Microsoft, “Visual Studio Enterprise”.</w:t>
+      </w:r>
+      <w:r>
+        <w:rPr>
+          <w:sz w:val="22"/>
+        </w:rPr>
+        <w:t xml:space="preserve"> Disponible en: </w:t>
+      </w:r>
+      <w:hyperlink r:id="rId25" w:history="1">
+        <w:r>
+          <w:rPr>
+            <w:rStyle w:val="Hipervnculo"/>
+            <w:sz w:val="22"/>
+          </w:rPr>
+          <w:t>https://www.visualstudio.com/es/vs/enterprise/</w:t>
+        </w:r>
+      </w:hyperlink>
+    </w:p>
+    <w:p>
+      <w:pPr>
+        <w:pStyle w:val="NormalWeb"/>
+        <w:rPr>
+          <w:sz w:val="22"/>
+          <w:lang w:val="en-US"/>
+        </w:rPr>
+      </w:pPr>
+      <w:r>
+        <w:rPr>
+          <w:b/>
+          <w:sz w:val="22"/>
+          <w:lang w:val="en-US"/>
+        </w:rPr>
+        <w:t>[5]</w:t>
+      </w:r>
+      <w:r>
+        <w:rPr>
+          <w:sz w:val="22"/>
+          <w:lang w:val="en-US"/>
+        </w:rPr>
+        <w:t xml:space="preserve"> Bunifu, “.NET UI Framework </w:t>
+      </w:r>
+      <w:r>
+        <w:rPr>
+          <w:sz w:val="22"/>
+          <w:lang w:val="en-US"/>
+        </w:rPr>
+        <w:t>–</w:t>
+      </w:r>
+      <w:r>
+        <w:rPr>
+          <w:sz w:val="22"/>
+          <w:lang w:val="en-US"/>
+        </w:rPr>
+        <w:t xml:space="preserve"> Em</w:t>
+      </w:r>
+      <w:r>
+        <w:rPr>
+          <w:sz w:val="22"/>
+          <w:lang w:val="en-US"/>
+        </w:rPr>
+        <w:t xml:space="preserve">powering Developers to build faster, beautiful with less”. </w:t>
+      </w:r>
+      <w:r>
+        <w:rPr>
+          <w:noProof/>
+          <w:sz w:val="22"/>
+          <w:lang w:val="en-US"/>
+        </w:rPr>
+        <w:t>Disponible en</w:t>
+      </w:r>
+      <w:r>
+        <w:rPr>
+          <w:sz w:val="22"/>
+          <w:lang w:val="en-US"/>
+        </w:rPr>
+        <w:t xml:space="preserve">: </w:t>
+      </w:r>
+      <w:hyperlink r:id="rId26" w:history="1">
+        <w:r>
+          <w:rPr>
+            <w:rStyle w:val="Hipervnculo"/>
+            <w:sz w:val="22"/>
+            <w:lang w:val="en-US"/>
+          </w:rPr>
+          <w:t>https://devtools.bunifu.co.ke/</w:t>
+        </w:r>
+      </w:hyperlink>
+    </w:p>
+    <w:p>
+      <w:pPr>
         <w:pStyle w:val="Ttulo1"/>
         <w:jc w:val="both"/>
         <w:rPr>
           <w:rFonts w:ascii="Times New Roman" w:hAnsi="Times New Roman" w:cs="Times New Roman"/>
           <w:sz w:val="22"/>
           <w:szCs w:val="22"/>
-        </w:rPr>
-      </w:pPr>
-      <w:bookmarkStart w:id="26" w:name="_Toc500341072"/>
-      <w:r>
-        <w:rPr>
-          <w:rFonts w:ascii="Times New Roman" w:hAnsi="Times New Roman" w:cs="Times New Roman"/>
-          <w:sz w:val="22"/>
-          <w:szCs w:val="22"/>
+          <w:lang w:val="en-US"/>
+        </w:rPr>
+      </w:pPr>
+      <w:bookmarkStart w:id="26" w:name="_Toc500343863"/>
+      <w:r>
+        <w:rPr>
+          <w:rFonts w:ascii="Times New Roman" w:hAnsi="Times New Roman" w:cs="Times New Roman"/>
+          <w:sz w:val="22"/>
+          <w:szCs w:val="22"/>
+          <w:lang w:val="en-US"/>
         </w:rPr>
         <w:t>C</w:t>
       </w:r>
@@ -5038,6 +5246,7 @@
           <w:rFonts w:ascii="Times New Roman" w:hAnsi="Times New Roman" w:cs="Times New Roman"/>
           <w:sz w:val="22"/>
           <w:szCs w:val="22"/>
+          <w:lang w:val="en-US"/>
         </w:rPr>
         <w:t>ódigo</w:t>
       </w:r>
@@ -5049,6 +5258,7 @@
         <w:rPr>
           <w:rFonts w:ascii="Times New Roman" w:hAnsi="Times New Roman" w:cs="Times New Roman"/>
           <w:color w:val="FF0000"/>
+          <w:lang w:val="en-US"/>
         </w:rPr>
       </w:pPr>
     </w:p>
@@ -5141,7 +5351,7 @@
           <w:color w:val="222222"/>
         </w:rPr>
       </w:pPr>
-      <w:hyperlink r:id="rId23" w:history="1">
+      <w:hyperlink r:id="rId27" w:history="1">
         <w:r>
           <w:rPr>
             <w:rStyle w:val="Hipervnculo"/>
@@ -5152,7 +5362,7 @@
       </w:hyperlink>
     </w:p>
     <w:sectPr>
-      <w:footerReference w:type="default" r:id="rId24"/>
+      <w:footerReference w:type="default" r:id="rId28"/>
       <w:pgSz w:w="12240" w:h="15840"/>
       <w:pgMar w:top="1417" w:right="1701" w:bottom="1417" w:left="1701" w:header="708" w:footer="708" w:gutter="0"/>
       <w:pgNumType w:start="1"/>
@@ -5320,7 +5530,7 @@
       <w:rPr>
         <w:noProof/>
       </w:rPr>
-      <w:t>6</w:t>
+      <w:t>1</w:t>
     </w:r>
     <w:r>
       <w:rPr>
@@ -7744,7 +7954,7 @@
 </file>
 
 <file path=customXml/itemProps1.xml><?xml version="1.0" encoding="utf-8"?>
-<ds:datastoreItem xmlns:ds="http://schemas.openxmlformats.org/officeDocument/2006/customXml" ds:itemID="{EC4A98FD-21EF-416F-90D7-372E6311E98D}">
+<ds:datastoreItem xmlns:ds="http://schemas.openxmlformats.org/officeDocument/2006/customXml" ds:itemID="{244E8C5C-DD16-4F29-B683-27E4E1B91220}">
   <ds:schemaRefs>
     <ds:schemaRef ds:uri="http://schemas.openxmlformats.org/officeDocument/2006/bibliography"/>
   </ds:schemaRefs>

</xml_diff>

<commit_message>
Se agrega información al reporte
</commit_message>
<xml_diff>
--- a/Proyecto/Reporte.docx
+++ b/Proyecto/Reporte.docx
@@ -388,7 +388,7 @@
                 </mc:Choice>
                 <mc:Fallback>
                   <w:pict>
-                    <v:group w14:anchorId="199660AF" id="Lienzo 2" o:spid="_x0000_s1026" editas="canvas" style="width:83.5pt;height:79.2pt;mso-position-horizontal-relative:char;mso-position-vertical-relative:line" coordsize="10604,10058" o:gfxdata="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">
+                    <v:group w14:anchorId="47D454CC" id="Lienzo 2" o:spid="_x0000_s1026" editas="canvas" style="width:83.5pt;height:79.2pt;mso-position-horizontal-relative:char;mso-position-vertical-relative:line" coordsize="10604,10058" o:gfxdata="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">
                       <v:shapetype id="_x0000_t75" coordsize="21600,21600" o:spt="75" o:preferrelative="t" path="m@4@5l@4@11@9@11@9@5xe" filled="f" stroked="f">
                         <v:stroke joinstyle="miter"/>
                         <v:formulas>
@@ -875,8 +875,6 @@
         <w:lastRenderedPageBreak/>
         <w:t>Índice</w:t>
       </w:r>
-      <w:bookmarkStart w:id="17" w:name="_GoBack"/>
-      <w:bookmarkEnd w:id="17"/>
     </w:p>
     <w:p>
       <w:pPr>
@@ -1721,7 +1719,7 @@
           <w:szCs w:val="22"/>
         </w:rPr>
       </w:pPr>
-      <w:bookmarkStart w:id="18" w:name="_Toc500343855"/>
+      <w:bookmarkStart w:id="17" w:name="_Toc500343855"/>
       <w:r>
         <w:rPr>
           <w:rFonts w:ascii="Times New Roman" w:hAnsi="Times New Roman" w:cs="Times New Roman"/>
@@ -1747,7 +1745,7 @@
         </w:rPr>
         <w:t>:</w:t>
       </w:r>
-      <w:bookmarkEnd w:id="18"/>
+      <w:bookmarkEnd w:id="17"/>
     </w:p>
     <w:p>
       <w:pPr>
@@ -2446,7 +2444,7 @@
           </mc:Choice>
           <mc:Fallback>
             <w:pict>
-              <v:shapetype w14:anchorId="23A0D14C" id="_x0000_t6" coordsize="21600,21600" o:spt="6" path="m,l,21600r21600,xe">
+              <v:shapetype w14:anchorId="4F4CB7F6" id="_x0000_t6" coordsize="21600,21600" o:spt="6" path="m,l,21600r21600,xe">
                 <v:stroke joinstyle="miter"/>
                 <v:path gradientshapeok="t" o:connecttype="custom" o:connectlocs="0,0;0,10800;0,21600;10800,21600;21600,21600;10800,10800" textboxrect="1800,12600,12600,19800"/>
               </v:shapetype>
@@ -2541,7 +2539,7 @@
           </mc:Choice>
           <mc:Fallback>
             <w:pict>
-              <v:rect w14:anchorId="1D463D33" id="Rectángulo 20" o:spid="_x0000_s1026" style="position:absolute;margin-left:184.95pt;margin-top:64.75pt;width:71.45pt;height:12pt;z-index:251665408;visibility:visible;mso-wrap-style:square;mso-height-percent:0;mso-wrap-distance-left:9pt;mso-wrap-distance-top:0;mso-wrap-distance-right:9pt;mso-wrap-distance-bottom:0;mso-position-horizontal:absolute;mso-position-horizontal-relative:text;mso-position-vertical:absolute;mso-position-vertical-relative:text;mso-height-percent:0;mso-height-relative:margin;v-text-anchor:middle" o:gfxdata="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" fillcolor="#ffc000" stroked="f" strokeweight="2pt"/>
+              <v:rect w14:anchorId="19ACFB95" id="Rectángulo 20" o:spid="_x0000_s1026" style="position:absolute;margin-left:184.95pt;margin-top:64.75pt;width:71.45pt;height:12pt;z-index:251665408;visibility:visible;mso-wrap-style:square;mso-height-percent:0;mso-wrap-distance-left:9pt;mso-wrap-distance-top:0;mso-wrap-distance-right:9pt;mso-wrap-distance-bottom:0;mso-position-horizontal:absolute;mso-position-horizontal-relative:text;mso-position-vertical:absolute;mso-position-vertical-relative:text;mso-height-percent:0;mso-height-relative:margin;v-text-anchor:middle" o:gfxdata="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" fillcolor="#ffc000" stroked="f" strokeweight="2pt"/>
             </w:pict>
           </mc:Fallback>
         </mc:AlternateContent>
@@ -2618,7 +2616,7 @@
           </mc:Choice>
           <mc:Fallback>
             <w:pict>
-              <v:shape w14:anchorId="6F197D9C" id="Triángulo rectángulo 18" o:spid="_x0000_s1026" type="#_x0000_t6" style="position:absolute;margin-left:256.35pt;margin-top:.25pt;width:95.55pt;height:76.5pt;z-index:251662336;visibility:visible;mso-wrap-style:square;mso-width-percent:0;mso-wrap-distance-left:9pt;mso-wrap-distance-top:0;mso-wrap-distance-right:9pt;mso-wrap-distance-bottom:0;mso-position-horizontal:absolute;mso-position-horizontal-relative:text;mso-position-vertical:absolute;mso-position-vertical-relative:text;mso-width-percent:0;mso-width-relative:margin;v-text-anchor:middle" o:gfxdata="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" fillcolor="#ffc000" stroked="f" strokeweight="2pt"/>
+              <v:shape w14:anchorId="296F383E" id="Triángulo rectángulo 18" o:spid="_x0000_s1026" type="#_x0000_t6" style="position:absolute;margin-left:256.35pt;margin-top:.25pt;width:95.55pt;height:76.5pt;z-index:251662336;visibility:visible;mso-wrap-style:square;mso-width-percent:0;mso-wrap-distance-left:9pt;mso-wrap-distance-top:0;mso-wrap-distance-right:9pt;mso-wrap-distance-bottom:0;mso-position-horizontal:absolute;mso-position-horizontal-relative:text;mso-position-vertical:absolute;mso-position-vertical-relative:text;mso-width-percent:0;mso-width-relative:margin;v-text-anchor:middle" o:gfxdata="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" fillcolor="#ffc000" stroked="f" strokeweight="2pt"/>
             </w:pict>
           </mc:Fallback>
         </mc:AlternateContent>
@@ -3047,14 +3045,27 @@
       <w:r>
         <w:t xml:space="preserve">Figura </w:t>
       </w:r>
-      <w:fldSimple w:instr=" SEQ Figura \* ARABIC ">
-        <w:r>
-          <w:rPr>
-            <w:noProof/>
-          </w:rPr>
-          <w:t>1</w:t>
-        </w:r>
-      </w:fldSimple>
+      <w:r>
+        <w:fldChar w:fldCharType="begin"/>
+      </w:r>
+      <w:r>
+        <w:instrText xml:space="preserve"> SEQ Figura \* ARABIC </w:instrText>
+      </w:r>
+      <w:r>
+        <w:fldChar w:fldCharType="separate"/>
+      </w:r>
+      <w:r>
+        <w:rPr>
+          <w:noProof/>
+        </w:rPr>
+        <w:t>1</w:t>
+      </w:r>
+      <w:r>
+        <w:rPr>
+          <w:noProof/>
+        </w:rPr>
+        <w:fldChar w:fldCharType="end"/>
+      </w:r>
       <w:r>
         <w:t>. Ejemplo del área cubierta por un espantapájaros</w:t>
       </w:r>
@@ -3217,16 +3228,15 @@
     <w:p>
       <w:pPr>
         <w:keepNext/>
-        <w:jc w:val="center"/>
       </w:pPr>
       <w:r>
         <w:rPr>
           <w:noProof/>
         </w:rPr>
         <w:drawing>
-          <wp:inline distT="0" distB="0" distL="0" distR="0" wp14:anchorId="2C45EB28" wp14:editId="236E495F">
-            <wp:extent cx="5612130" cy="2803585"/>
-            <wp:effectExtent l="0" t="0" r="7620" b="0"/>
+          <wp:inline distT="0" distB="0" distL="0" distR="0" wp14:anchorId="0240BA44" wp14:editId="7342139C">
+            <wp:extent cx="5612130" cy="2811145"/>
+            <wp:effectExtent l="0" t="0" r="7620" b="8255"/>
             <wp:docPr id="1" name="Imagen 1"/>
             <wp:cNvGraphicFramePr>
               <a:graphicFrameLocks xmlns:a="http://schemas.openxmlformats.org/drawingml/2006/main" noChangeAspect="1"/>
@@ -3238,27 +3248,20 @@
                     <pic:cNvPr id="1" name=""/>
                     <pic:cNvPicPr/>
                   </pic:nvPicPr>
-                  <pic:blipFill rotWithShape="1">
+                  <pic:blipFill>
                     <a:blip r:embed="rId16"/>
-                    <a:srcRect b="650"/>
-                    <a:stretch/>
+                    <a:stretch>
+                      <a:fillRect/>
+                    </a:stretch>
                   </pic:blipFill>
-                  <pic:spPr bwMode="auto">
+                  <pic:spPr>
                     <a:xfrm>
                       <a:off x="0" y="0"/>
-                      <a:ext cx="5612130" cy="2803585"/>
+                      <a:ext cx="5612130" cy="2811145"/>
                     </a:xfrm>
                     <a:prstGeom prst="rect">
                       <a:avLst/>
                     </a:prstGeom>
-                    <a:ln>
-                      <a:noFill/>
-                    </a:ln>
-                    <a:extLst>
-                      <a:ext uri="{53640926-AAD7-44D8-BBD7-CCE9431645EC}">
-                        <a14:shadowObscured xmlns:a14="http://schemas.microsoft.com/office/drawing/2010/main"/>
-                      </a:ext>
-                    </a:extLst>
                   </pic:spPr>
                 </pic:pic>
               </a:graphicData>
@@ -3278,14 +3281,27 @@
       <w:r>
         <w:t xml:space="preserve">Figura </w:t>
       </w:r>
-      <w:fldSimple w:instr=" SEQ Figura \* ARABIC ">
-        <w:r>
-          <w:rPr>
-            <w:noProof/>
-          </w:rPr>
-          <w:t>2</w:t>
-        </w:r>
-      </w:fldSimple>
+      <w:r>
+        <w:fldChar w:fldCharType="begin"/>
+      </w:r>
+      <w:r>
+        <w:instrText xml:space="preserve"> SEQ Figura \* ARABIC </w:instrText>
+      </w:r>
+      <w:r>
+        <w:fldChar w:fldCharType="separate"/>
+      </w:r>
+      <w:r>
+        <w:rPr>
+          <w:noProof/>
+        </w:rPr>
+        <w:t>2</w:t>
+      </w:r>
+      <w:r>
+        <w:rPr>
+          <w:noProof/>
+        </w:rPr>
+        <w:fldChar w:fldCharType="end"/>
+      </w:r>
       <w:r>
         <w:t>. Pantalla de inicio</w:t>
       </w:r>
@@ -3307,17 +3323,16 @@
     <w:p>
       <w:pPr>
         <w:keepNext/>
-        <w:jc w:val="center"/>
       </w:pPr>
       <w:r>
         <w:rPr>
           <w:noProof/>
         </w:rPr>
         <w:drawing>
-          <wp:inline distT="0" distB="0" distL="0" distR="0" wp14:anchorId="4F26C849" wp14:editId="793F4196">
+          <wp:inline distT="0" distB="0" distL="0" distR="0" wp14:anchorId="5DAA13F3" wp14:editId="5D0055D7">
             <wp:extent cx="5612130" cy="2811145"/>
             <wp:effectExtent l="0" t="0" r="7620" b="8255"/>
-            <wp:docPr id="21" name="Imagen 21"/>
+            <wp:docPr id="15" name="Imagen 15"/>
             <wp:cNvGraphicFramePr>
               <a:graphicFrameLocks xmlns:a="http://schemas.openxmlformats.org/drawingml/2006/main" noChangeAspect="1"/>
             </wp:cNvGraphicFramePr>
@@ -3361,14 +3376,27 @@
       <w:r>
         <w:t xml:space="preserve">Figura </w:t>
       </w:r>
-      <w:fldSimple w:instr=" SEQ Figura \* ARABIC ">
-        <w:r>
-          <w:rPr>
-            <w:noProof/>
-          </w:rPr>
-          <w:t>3</w:t>
-        </w:r>
-      </w:fldSimple>
+      <w:r>
+        <w:fldChar w:fldCharType="begin"/>
+      </w:r>
+      <w:r>
+        <w:instrText xml:space="preserve"> SEQ Figura \* ARABIC </w:instrText>
+      </w:r>
+      <w:r>
+        <w:fldChar w:fldCharType="separate"/>
+      </w:r>
+      <w:r>
+        <w:rPr>
+          <w:noProof/>
+        </w:rPr>
+        <w:t>3</w:t>
+      </w:r>
+      <w:r>
+        <w:rPr>
+          <w:noProof/>
+        </w:rPr>
+        <w:fldChar w:fldCharType="end"/>
+      </w:r>
       <w:r>
         <w:t>. Interfaz en la opción de Scarecrow</w:t>
       </w:r>
@@ -3376,7 +3404,6 @@
     <w:p>
       <w:pPr>
         <w:keepNext/>
-        <w:jc w:val="center"/>
       </w:pPr>
       <w:r>
         <w:rPr>
@@ -3384,10 +3411,10 @@
         </w:rPr>
         <w:lastRenderedPageBreak/>
         <w:drawing>
-          <wp:inline distT="0" distB="0" distL="0" distR="0" wp14:anchorId="50A5DB84" wp14:editId="65931A54">
+          <wp:inline distT="0" distB="0" distL="0" distR="0" wp14:anchorId="2F556AA6" wp14:editId="1B9D16FF">
             <wp:extent cx="5612130" cy="2811145"/>
             <wp:effectExtent l="0" t="0" r="7620" b="8255"/>
-            <wp:docPr id="22" name="Imagen 22"/>
+            <wp:docPr id="16" name="Imagen 16"/>
             <wp:cNvGraphicFramePr>
               <a:graphicFrameLocks xmlns:a="http://schemas.openxmlformats.org/drawingml/2006/main" noChangeAspect="1"/>
             </wp:cNvGraphicFramePr>
@@ -3431,14 +3458,27 @@
       <w:r>
         <w:t xml:space="preserve">Figura </w:t>
       </w:r>
-      <w:fldSimple w:instr=" SEQ Figura \* ARABIC ">
-        <w:r>
-          <w:rPr>
-            <w:noProof/>
-          </w:rPr>
-          <w:t>4</w:t>
-        </w:r>
-      </w:fldSimple>
+      <w:r>
+        <w:fldChar w:fldCharType="begin"/>
+      </w:r>
+      <w:r>
+        <w:instrText xml:space="preserve"> SEQ Figura \* ARABIC </w:instrText>
+      </w:r>
+      <w:r>
+        <w:fldChar w:fldCharType="separate"/>
+      </w:r>
+      <w:r>
+        <w:rPr>
+          <w:noProof/>
+        </w:rPr>
+        <w:t>4</w:t>
+      </w:r>
+      <w:r>
+        <w:rPr>
+          <w:noProof/>
+        </w:rPr>
+        <w:fldChar w:fldCharType="end"/>
+      </w:r>
       <w:r>
         <w:t>. Interfaz para colocar las cosechas y tierra infértil</w:t>
       </w:r>
@@ -3470,7 +3510,6 @@
           <w:rFonts w:ascii="Times New Roman" w:hAnsi="Times New Roman" w:cs="Times New Roman"/>
           <w:b/>
           <w:sz w:val="28"/>
-          <w:lang w:val="en-US"/>
         </w:rPr>
       </w:pPr>
       <w:r>
@@ -3478,7 +3517,6 @@
           <w:rFonts w:ascii="Times New Roman" w:hAnsi="Times New Roman" w:cs="Times New Roman"/>
           <w:b/>
           <w:sz w:val="28"/>
-          <w:lang w:val="en-US"/>
         </w:rPr>
         <w:t>Bear and Row 01</w:t>
       </w:r>
@@ -3487,7 +3525,6 @@
           <w:rFonts w:ascii="Times New Roman" w:hAnsi="Times New Roman" w:cs="Times New Roman"/>
           <w:b/>
           <w:sz w:val="28"/>
-          <w:lang w:val="en-US"/>
         </w:rPr>
         <w:t xml:space="preserve"> [</w:t>
       </w:r>
@@ -3496,7 +3533,6 @@
           <w:rFonts w:ascii="Times New Roman" w:hAnsi="Times New Roman" w:cs="Times New Roman"/>
           <w:b/>
           <w:sz w:val="28"/>
-          <w:lang w:val="en-US"/>
         </w:rPr>
         <w:t>3</w:t>
       </w:r>
@@ -3505,7 +3541,6 @@
           <w:rFonts w:ascii="Times New Roman" w:hAnsi="Times New Roman" w:cs="Times New Roman"/>
           <w:b/>
           <w:sz w:val="28"/>
-          <w:lang w:val="en-US"/>
         </w:rPr>
         <w:t>]</w:t>
       </w:r>
@@ -3752,14 +3787,27 @@
       <w:r>
         <w:t xml:space="preserve">Figura </w:t>
       </w:r>
-      <w:fldSimple w:instr=" SEQ Figura \* ARABIC ">
-        <w:r>
-          <w:rPr>
-            <w:noProof/>
-          </w:rPr>
-          <w:t>5</w:t>
-        </w:r>
-      </w:fldSimple>
+      <w:r>
+        <w:fldChar w:fldCharType="begin"/>
+      </w:r>
+      <w:r>
+        <w:instrText xml:space="preserve"> SEQ Figura \* ARABIC </w:instrText>
+      </w:r>
+      <w:r>
+        <w:fldChar w:fldCharType="separate"/>
+      </w:r>
+      <w:r>
+        <w:rPr>
+          <w:noProof/>
+        </w:rPr>
+        <w:t>5</w:t>
+      </w:r>
+      <w:r>
+        <w:rPr>
+          <w:noProof/>
+        </w:rPr>
+        <w:fldChar w:fldCharType="end"/>
+      </w:r>
       <w:r>
         <w:t>. Fila de soldados al iniciar el juego</w:t>
       </w:r>
@@ -3980,14 +4028,27 @@
       <w:r>
         <w:t xml:space="preserve">Figura </w:t>
       </w:r>
-      <w:fldSimple w:instr=" SEQ Figura \* ARABIC ">
-        <w:r>
-          <w:rPr>
-            <w:noProof/>
-          </w:rPr>
-          <w:t>6</w:t>
-        </w:r>
-      </w:fldSimple>
+      <w:r>
+        <w:fldChar w:fldCharType="begin"/>
+      </w:r>
+      <w:r>
+        <w:instrText xml:space="preserve"> SEQ Figura \* ARABIC </w:instrText>
+      </w:r>
+      <w:r>
+        <w:fldChar w:fldCharType="separate"/>
+      </w:r>
+      <w:r>
+        <w:rPr>
+          <w:noProof/>
+        </w:rPr>
+        <w:t>6</w:t>
+      </w:r>
+      <w:r>
+        <w:rPr>
+          <w:noProof/>
+        </w:rPr>
+        <w:fldChar w:fldCharType="end"/>
+      </w:r>
       <w:r>
         <w:t>. Fila de soldados al terminar el juego</w:t>
       </w:r>
@@ -4103,10 +4164,10 @@
           <w:noProof/>
         </w:rPr>
         <w:drawing>
-          <wp:inline distT="0" distB="0" distL="0" distR="0" wp14:anchorId="538E0461" wp14:editId="5CDA29B3">
-            <wp:extent cx="5612130" cy="2811145"/>
-            <wp:effectExtent l="0" t="0" r="7620" b="8255"/>
-            <wp:docPr id="29" name="Imagen 29"/>
+          <wp:inline distT="0" distB="0" distL="0" distR="0" wp14:anchorId="0C0E1797" wp14:editId="0BEA6B07">
+            <wp:extent cx="5612130" cy="2806065"/>
+            <wp:effectExtent l="0" t="0" r="7620" b="0"/>
+            <wp:docPr id="17" name="Imagen 17"/>
             <wp:cNvGraphicFramePr>
               <a:graphicFrameLocks xmlns:a="http://schemas.openxmlformats.org/drawingml/2006/main" noChangeAspect="1"/>
             </wp:cNvGraphicFramePr>
@@ -4126,7 +4187,7 @@
                   <pic:spPr>
                     <a:xfrm>
                       <a:off x="0" y="0"/>
-                      <a:ext cx="5612130" cy="2811145"/>
+                      <a:ext cx="5612130" cy="2806065"/>
                     </a:xfrm>
                     <a:prstGeom prst="rect">
                       <a:avLst/>
@@ -4150,14 +4211,27 @@
       <w:r>
         <w:t xml:space="preserve">Figura </w:t>
       </w:r>
-      <w:fldSimple w:instr=" SEQ Figura \* ARABIC ">
-        <w:r>
-          <w:rPr>
-            <w:noProof/>
-          </w:rPr>
-          <w:t>7</w:t>
-        </w:r>
-      </w:fldSimple>
+      <w:r>
+        <w:fldChar w:fldCharType="begin"/>
+      </w:r>
+      <w:r>
+        <w:instrText xml:space="preserve"> SEQ Figura \* ARABIC </w:instrText>
+      </w:r>
+      <w:r>
+        <w:fldChar w:fldCharType="separate"/>
+      </w:r>
+      <w:r>
+        <w:rPr>
+          <w:noProof/>
+        </w:rPr>
+        <w:t>7</w:t>
+      </w:r>
+      <w:r>
+        <w:rPr>
+          <w:noProof/>
+        </w:rPr>
+        <w:fldChar w:fldCharType="end"/>
+      </w:r>
       <w:r>
         <w:t xml:space="preserve">. </w:t>
       </w:r>
@@ -4171,17 +4245,17 @@
     <w:p>
       <w:pPr>
         <w:keepNext/>
-        <w:jc w:val="both"/>
+        <w:jc w:val="center"/>
       </w:pPr>
       <w:r>
         <w:rPr>
           <w:noProof/>
         </w:rPr>
         <w:drawing>
-          <wp:inline distT="0" distB="0" distL="0" distR="0" wp14:anchorId="3864FB51" wp14:editId="0A782CB6">
+          <wp:inline distT="0" distB="0" distL="0" distR="0" wp14:anchorId="5CFB8BE7" wp14:editId="2903DBCA">
             <wp:extent cx="5612130" cy="2811145"/>
             <wp:effectExtent l="0" t="0" r="7620" b="8255"/>
-            <wp:docPr id="30" name="Imagen 30"/>
+            <wp:docPr id="31" name="Imagen 31"/>
             <wp:cNvGraphicFramePr>
               <a:graphicFrameLocks xmlns:a="http://schemas.openxmlformats.org/drawingml/2006/main" noChangeAspect="1"/>
             </wp:cNvGraphicFramePr>
@@ -4225,14 +4299,27 @@
       <w:r>
         <w:t xml:space="preserve">Figura </w:t>
       </w:r>
-      <w:fldSimple w:instr=" SEQ Figura \* ARABIC ">
-        <w:r>
-          <w:rPr>
-            <w:noProof/>
-          </w:rPr>
-          <w:t>8</w:t>
-        </w:r>
-      </w:fldSimple>
+      <w:r>
+        <w:fldChar w:fldCharType="begin"/>
+      </w:r>
+      <w:r>
+        <w:instrText xml:space="preserve"> SEQ Figura \* ARABIC </w:instrText>
+      </w:r>
+      <w:r>
+        <w:fldChar w:fldCharType="separate"/>
+      </w:r>
+      <w:r>
+        <w:rPr>
+          <w:noProof/>
+        </w:rPr>
+        <w:t>8</w:t>
+      </w:r>
+      <w:r>
+        <w:rPr>
+          <w:noProof/>
+        </w:rPr>
+        <w:fldChar w:fldCharType="end"/>
+      </w:r>
       <w:r>
         <w:t xml:space="preserve">. </w:t>
       </w:r>
@@ -4254,8 +4341,10 @@
         <w:rPr>
           <w:rFonts w:ascii="Times New Roman" w:hAnsi="Times New Roman" w:cs="Times New Roman"/>
         </w:rPr>
-        <w:t>a</w:t>
-      </w:r>
+        <w:t>Ya que se explicaron los 2 problemas a resolver, en la sección de análisis teórico se explica detalladamente cual sería la solución Greedy y cual la solución con Fuerza Bruta, explicando el porqué de cada uno.</w:t>
+      </w:r>
+      <w:bookmarkStart w:id="18" w:name="_GoBack"/>
+      <w:bookmarkEnd w:id="18"/>
     </w:p>
     <w:p>
       <w:pPr>
@@ -5023,9 +5112,6 @@
     <w:p>
       <w:pPr>
         <w:pStyle w:val="NormalWeb"/>
-        <w:rPr>
-          <w:lang w:val="en-US"/>
-        </w:rPr>
       </w:pPr>
       <w:r>
         <w:rPr>
@@ -5062,8 +5148,15 @@
       <w:r>
         <w:rPr>
           <w:sz w:val="22"/>
-        </w:rPr>
-        <w:t xml:space="preserve">[Online]. Disponible en: </w:t>
+          <w:lang w:val="en-US"/>
+        </w:rPr>
+        <w:t xml:space="preserve">[Online]. </w:t>
+      </w:r>
+      <w:r>
+        <w:rPr>
+          <w:sz w:val="22"/>
+        </w:rPr>
+        <w:t xml:space="preserve">Disponible en: </w:t>
       </w:r>
       <w:hyperlink r:id="rId23" w:history="1">
         <w:r>
@@ -5101,8 +5194,16 @@
         <w:rPr>
           <w:noProof/>
           <w:sz w:val="22"/>
-        </w:rPr>
-        <w:t xml:space="preserve">Kamil Debowski, “Bear and Row 01”, April 2017. [Online]. Disponible en: </w:t>
+          <w:lang w:val="en-US"/>
+        </w:rPr>
+        <w:t xml:space="preserve">Kamil Debowski, “Bear and Row 01”, April 2017. </w:t>
+      </w:r>
+      <w:r>
+        <w:rPr>
+          <w:noProof/>
+          <w:sz w:val="22"/>
+        </w:rPr>
+        <w:t xml:space="preserve">[Online]. Disponible en: </w:t>
       </w:r>
       <w:hyperlink r:id="rId24" w:history="1">
         <w:r>
@@ -5155,57 +5256,54 @@
         <w:pStyle w:val="NormalWeb"/>
         <w:rPr>
           <w:sz w:val="22"/>
+        </w:rPr>
+      </w:pPr>
+      <w:r>
+        <w:rPr>
+          <w:b/>
+          <w:sz w:val="22"/>
           <w:lang w:val="en-US"/>
         </w:rPr>
-      </w:pPr>
-      <w:r>
-        <w:rPr>
-          <w:b/>
+        <w:t>[5]</w:t>
+      </w:r>
+      <w:r>
+        <w:rPr>
           <w:sz w:val="22"/>
           <w:lang w:val="en-US"/>
         </w:rPr>
-        <w:t>[5]</w:t>
+        <w:t xml:space="preserve"> Bunifu, “.NET UI Framework </w:t>
       </w:r>
       <w:r>
         <w:rPr>
           <w:sz w:val="22"/>
           <w:lang w:val="en-US"/>
         </w:rPr>
-        <w:t xml:space="preserve"> Bunifu, “.NET UI Framework </w:t>
+        <w:t>–</w:t>
       </w:r>
       <w:r>
         <w:rPr>
           <w:sz w:val="22"/>
           <w:lang w:val="en-US"/>
         </w:rPr>
-        <w:t>–</w:t>
+        <w:t xml:space="preserve"> Em</w:t>
       </w:r>
       <w:r>
         <w:rPr>
           <w:sz w:val="22"/>
           <w:lang w:val="en-US"/>
         </w:rPr>
-        <w:t xml:space="preserve"> Em</w:t>
-      </w:r>
-      <w:r>
-        <w:rPr>
-          <w:sz w:val="22"/>
-          <w:lang w:val="en-US"/>
-        </w:rPr>
         <w:t xml:space="preserve">powering Developers to build faster, beautiful with less”. </w:t>
       </w:r>
       <w:r>
         <w:rPr>
           <w:noProof/>
           <w:sz w:val="22"/>
-          <w:lang w:val="en-US"/>
         </w:rPr>
         <w:t>Disponible en</w:t>
       </w:r>
       <w:r>
         <w:rPr>
           <w:sz w:val="22"/>
-          <w:lang w:val="en-US"/>
         </w:rPr>
         <w:t xml:space="preserve">: </w:t>
       </w:r>
@@ -5214,7 +5312,6 @@
           <w:rPr>
             <w:rStyle w:val="Hipervnculo"/>
             <w:sz w:val="22"/>
-            <w:lang w:val="en-US"/>
           </w:rPr>
           <w:t>https://devtools.bunifu.co.ke/</w:t>
         </w:r>
@@ -5228,7 +5325,6 @@
           <w:rFonts w:ascii="Times New Roman" w:hAnsi="Times New Roman" w:cs="Times New Roman"/>
           <w:sz w:val="22"/>
           <w:szCs w:val="22"/>
-          <w:lang w:val="en-US"/>
         </w:rPr>
       </w:pPr>
       <w:bookmarkStart w:id="26" w:name="_Toc500343863"/>
@@ -5237,7 +5333,6 @@
           <w:rFonts w:ascii="Times New Roman" w:hAnsi="Times New Roman" w:cs="Times New Roman"/>
           <w:sz w:val="22"/>
           <w:szCs w:val="22"/>
-          <w:lang w:val="en-US"/>
         </w:rPr>
         <w:t>C</w:t>
       </w:r>
@@ -5246,7 +5341,6 @@
           <w:rFonts w:ascii="Times New Roman" w:hAnsi="Times New Roman" w:cs="Times New Roman"/>
           <w:sz w:val="22"/>
           <w:szCs w:val="22"/>
-          <w:lang w:val="en-US"/>
         </w:rPr>
         <w:t>ódigo</w:t>
       </w:r>
@@ -5258,7 +5352,6 @@
         <w:rPr>
           <w:rFonts w:ascii="Times New Roman" w:hAnsi="Times New Roman" w:cs="Times New Roman"/>
           <w:color w:val="FF0000"/>
-          <w:lang w:val="en-US"/>
         </w:rPr>
       </w:pPr>
     </w:p>
@@ -5408,6 +5501,7 @@
         <w:docPartUnique/>
       </w:docPartObj>
     </w:sdtPr>
+    <w:sdtEndPr/>
     <w:sdtContent>
       <w:p>
         <w:pPr>
@@ -5472,6 +5566,7 @@
         <w:docPartUnique/>
       </w:docPartObj>
     </w:sdtPr>
+    <w:sdtEndPr/>
     <w:sdtContent>
       <w:p>
         <w:pPr>
@@ -5530,7 +5625,7 @@
       <w:rPr>
         <w:noProof/>
       </w:rPr>
-      <w:t>1</w:t>
+      <w:t>7</w:t>
     </w:r>
     <w:r>
       <w:rPr>
@@ -7330,6 +7425,7 @@
   <w:style w:type="character" w:default="1" w:styleId="Fuentedeprrafopredeter">
     <w:name w:val="Default Paragraph Font"/>
     <w:uiPriority w:val="1"/>
+    <w:semiHidden/>
     <w:unhideWhenUsed/>
   </w:style>
   <w:style w:type="table" w:default="1" w:styleId="Tablanormal">
@@ -7954,7 +8050,7 @@
 </file>
 
 <file path=customXml/itemProps1.xml><?xml version="1.0" encoding="utf-8"?>
-<ds:datastoreItem xmlns:ds="http://schemas.openxmlformats.org/officeDocument/2006/customXml" ds:itemID="{244E8C5C-DD16-4F29-B683-27E4E1B91220}">
+<ds:datastoreItem xmlns:ds="http://schemas.openxmlformats.org/officeDocument/2006/customXml" ds:itemID="{34C79E78-DC04-43BF-8A46-3FB708193654}">
   <ds:schemaRefs>
     <ds:schemaRef ds:uri="http://schemas.openxmlformats.org/officeDocument/2006/bibliography"/>
   </ds:schemaRefs>

</xml_diff>

<commit_message>
Ya casi está completo :')
</commit_message>
<xml_diff>
--- a/Proyecto/Reporte.docx
+++ b/Proyecto/Reporte.docx
@@ -794,6 +794,8 @@
         </w:rPr>
         <w:t>FRANCO MARTÍNEZ EDGARDO ADRIAN</w:t>
       </w:r>
+      <w:bookmarkStart w:id="16" w:name="_GoBack"/>
+      <w:bookmarkEnd w:id="16"/>
     </w:p>
     <w:p>
       <w:pPr>
@@ -816,7 +818,13 @@
         <w:rPr>
           <w:rFonts w:ascii="Times New Roman" w:hAnsi="Times New Roman" w:cs="Times New Roman"/>
         </w:rPr>
-        <w:t>Noviembre</w:t>
+        <w:t>Dic</w:t>
+      </w:r>
+      <w:r>
+        <w:rPr>
+          <w:rFonts w:ascii="Times New Roman" w:hAnsi="Times New Roman" w:cs="Times New Roman"/>
+        </w:rPr>
+        <w:t>iembre</w:t>
       </w:r>
       <w:r>
         <w:rPr>
@@ -834,7 +842,7 @@
           <w:bCs/>
         </w:rPr>
       </w:pPr>
-      <w:bookmarkStart w:id="16" w:name="Indice"/>
+      <w:bookmarkStart w:id="17" w:name="Indice"/>
     </w:p>
     <w:p>
       <w:pPr>
@@ -875,8 +883,6 @@
         <w:lastRenderedPageBreak/>
         <w:t>Índice</w:t>
       </w:r>
-      <w:bookmarkStart w:id="17" w:name="_GoBack"/>
-      <w:bookmarkEnd w:id="17"/>
     </w:p>
     <w:p>
       <w:pPr>
@@ -889,7 +895,7 @@
         </w:rPr>
       </w:pPr>
     </w:p>
-    <w:bookmarkEnd w:id="16" w:displacedByCustomXml="next"/>
+    <w:bookmarkEnd w:id="17" w:displacedByCustomXml="next"/>
     <w:sdt>
       <w:sdtPr>
         <w:rPr>
@@ -977,7 +983,7 @@
             </w:rPr>
             <w:fldChar w:fldCharType="separate"/>
           </w:r>
-          <w:hyperlink w:anchor="_Toc500573203" w:history="1">
+          <w:hyperlink w:anchor="_Toc500873674" w:history="1">
             <w:r>
               <w:rPr>
                 <w:rStyle w:val="Hipervnculo"/>
@@ -1005,7 +1011,7 @@
                 <w:noProof/>
                 <w:webHidden/>
               </w:rPr>
-              <w:instrText xml:space="preserve"> PAGEREF _Toc500573203 \h </w:instrText>
+              <w:instrText xml:space="preserve"> PAGEREF _Toc500873674 \h </w:instrText>
             </w:r>
             <w:r>
               <w:rPr>
@@ -1050,7 +1056,7 @@
               <w:lang w:val="es-MX" w:eastAsia="es-MX"/>
             </w:rPr>
           </w:pPr>
-          <w:hyperlink w:anchor="_Toc500573204" w:history="1">
+          <w:hyperlink w:anchor="_Toc500873675" w:history="1">
             <w:r>
               <w:rPr>
                 <w:rStyle w:val="Hipervnculo"/>
@@ -1078,7 +1084,7 @@
                 <w:noProof/>
                 <w:webHidden/>
               </w:rPr>
-              <w:instrText xml:space="preserve"> PAGEREF _Toc500573204 \h </w:instrText>
+              <w:instrText xml:space="preserve"> PAGEREF _Toc500873675 \h </w:instrText>
             </w:r>
             <w:r>
               <w:rPr>
@@ -1123,7 +1129,7 @@
               <w:lang w:val="es-MX" w:eastAsia="es-MX"/>
             </w:rPr>
           </w:pPr>
-          <w:hyperlink w:anchor="_Toc500573205" w:history="1">
+          <w:hyperlink w:anchor="_Toc500873676" w:history="1">
             <w:r>
               <w:rPr>
                 <w:rStyle w:val="Hipervnculo"/>
@@ -1151,7 +1157,7 @@
                 <w:noProof/>
                 <w:webHidden/>
               </w:rPr>
-              <w:instrText xml:space="preserve"> PAGEREF _Toc500573205 \h </w:instrText>
+              <w:instrText xml:space="preserve"> PAGEREF _Toc500873676 \h </w:instrText>
             </w:r>
             <w:r>
               <w:rPr>
@@ -1196,7 +1202,7 @@
               <w:lang w:val="es-MX" w:eastAsia="es-MX"/>
             </w:rPr>
           </w:pPr>
-          <w:hyperlink w:anchor="_Toc500573206" w:history="1">
+          <w:hyperlink w:anchor="_Toc500873677" w:history="1">
             <w:r>
               <w:rPr>
                 <w:rStyle w:val="Hipervnculo"/>
@@ -1224,7 +1230,7 @@
                 <w:noProof/>
                 <w:webHidden/>
               </w:rPr>
-              <w:instrText xml:space="preserve"> PAGEREF _Toc500573206 \h </w:instrText>
+              <w:instrText xml:space="preserve"> PAGEREF _Toc500873677 \h </w:instrText>
             </w:r>
             <w:r>
               <w:rPr>
@@ -1269,7 +1275,7 @@
               <w:lang w:val="es-MX" w:eastAsia="es-MX"/>
             </w:rPr>
           </w:pPr>
-          <w:hyperlink w:anchor="_Toc500573207" w:history="1">
+          <w:hyperlink w:anchor="_Toc500873678" w:history="1">
             <w:r>
               <w:rPr>
                 <w:rStyle w:val="Hipervnculo"/>
@@ -1297,7 +1303,7 @@
                 <w:noProof/>
                 <w:webHidden/>
               </w:rPr>
-              <w:instrText xml:space="preserve"> PAGEREF _Toc500573207 \h </w:instrText>
+              <w:instrText xml:space="preserve"> PAGEREF _Toc500873678 \h </w:instrText>
             </w:r>
             <w:r>
               <w:rPr>
@@ -1342,80 +1348,7 @@
               <w:lang w:val="es-MX" w:eastAsia="es-MX"/>
             </w:rPr>
           </w:pPr>
-          <w:hyperlink w:anchor="_Toc500573208" w:history="1">
-            <w:r>
-              <w:rPr>
-                <w:rStyle w:val="Hipervnculo"/>
-                <w:rFonts w:ascii="Times New Roman" w:hAnsi="Times New Roman"/>
-                <w:noProof/>
-              </w:rPr>
-              <w:t>Discusión:</w:t>
-            </w:r>
-            <w:r>
-              <w:rPr>
-                <w:noProof/>
-                <w:webHidden/>
-              </w:rPr>
-              <w:tab/>
-            </w:r>
-            <w:r>
-              <w:rPr>
-                <w:noProof/>
-                <w:webHidden/>
-              </w:rPr>
-              <w:fldChar w:fldCharType="begin"/>
-            </w:r>
-            <w:r>
-              <w:rPr>
-                <w:noProof/>
-                <w:webHidden/>
-              </w:rPr>
-              <w:instrText xml:space="preserve"> PAGEREF _Toc500573208 \h </w:instrText>
-            </w:r>
-            <w:r>
-              <w:rPr>
-                <w:noProof/>
-                <w:webHidden/>
-              </w:rPr>
-            </w:r>
-            <w:r>
-              <w:rPr>
-                <w:noProof/>
-                <w:webHidden/>
-              </w:rPr>
-              <w:fldChar w:fldCharType="separate"/>
-            </w:r>
-            <w:r>
-              <w:rPr>
-                <w:noProof/>
-                <w:webHidden/>
-              </w:rPr>
-              <w:t>13</w:t>
-            </w:r>
-            <w:r>
-              <w:rPr>
-                <w:noProof/>
-                <w:webHidden/>
-              </w:rPr>
-              <w:fldChar w:fldCharType="end"/>
-            </w:r>
-          </w:hyperlink>
-        </w:p>
-        <w:p>
-          <w:pPr>
-            <w:pStyle w:val="TDC1"/>
-            <w:tabs>
-              <w:tab w:val="right" w:leader="dot" w:pos="8828"/>
-            </w:tabs>
-            <w:rPr>
-              <w:rFonts w:asciiTheme="minorHAnsi" w:eastAsiaTheme="minorEastAsia" w:hAnsiTheme="minorHAnsi" w:cstheme="minorBidi"/>
-              <w:noProof/>
-              <w:sz w:val="22"/>
-              <w:szCs w:val="22"/>
-              <w:lang w:val="es-MX" w:eastAsia="es-MX"/>
-            </w:rPr>
-          </w:pPr>
-          <w:hyperlink w:anchor="_Toc500573209" w:history="1">
+          <w:hyperlink w:anchor="_Toc500873679" w:history="1">
             <w:r>
               <w:rPr>
                 <w:rStyle w:val="Hipervnculo"/>
@@ -1443,7 +1376,7 @@
                 <w:noProof/>
                 <w:webHidden/>
               </w:rPr>
-              <w:instrText xml:space="preserve"> PAGEREF _Toc500573209 \h </w:instrText>
+              <w:instrText xml:space="preserve"> PAGEREF _Toc500873679 \h </w:instrText>
             </w:r>
             <w:r>
               <w:rPr>
@@ -1463,7 +1396,7 @@
                 <w:noProof/>
                 <w:webHidden/>
               </w:rPr>
-              <w:t>13</w:t>
+              <w:t>17</w:t>
             </w:r>
             <w:r>
               <w:rPr>
@@ -1488,7 +1421,7 @@
               <w:lang w:val="es-MX" w:eastAsia="es-MX"/>
             </w:rPr>
           </w:pPr>
-          <w:hyperlink w:anchor="_Toc500573210" w:history="1">
+          <w:hyperlink w:anchor="_Toc500873680" w:history="1">
             <w:r>
               <w:rPr>
                 <w:rStyle w:val="Hipervnculo"/>
@@ -1516,7 +1449,7 @@
                 <w:noProof/>
                 <w:webHidden/>
               </w:rPr>
-              <w:instrText xml:space="preserve"> PAGEREF _Toc500573210 \h </w:instrText>
+              <w:instrText xml:space="preserve"> PAGEREF _Toc500873680 \h </w:instrText>
             </w:r>
             <w:r>
               <w:rPr>
@@ -1536,7 +1469,7 @@
                 <w:noProof/>
                 <w:webHidden/>
               </w:rPr>
-              <w:t>14</w:t>
+              <w:t>18</w:t>
             </w:r>
             <w:r>
               <w:rPr>
@@ -1561,13 +1494,12 @@
               <w:lang w:val="es-MX" w:eastAsia="es-MX"/>
             </w:rPr>
           </w:pPr>
-          <w:hyperlink w:anchor="_Toc500573211" w:history="1">
+          <w:hyperlink w:anchor="_Toc500873681" w:history="1">
             <w:r>
               <w:rPr>
                 <w:rStyle w:val="Hipervnculo"/>
                 <w:rFonts w:ascii="Times New Roman" w:hAnsi="Times New Roman"/>
                 <w:noProof/>
-                <w:lang w:val="en-US"/>
               </w:rPr>
               <w:t>Código</w:t>
             </w:r>
@@ -1590,7 +1522,7 @@
                 <w:noProof/>
                 <w:webHidden/>
               </w:rPr>
-              <w:instrText xml:space="preserve"> PAGEREF _Toc500573211 \h </w:instrText>
+              <w:instrText xml:space="preserve"> PAGEREF _Toc500873681 \h </w:instrText>
             </w:r>
             <w:r>
               <w:rPr>
@@ -1610,7 +1542,7 @@
                 <w:noProof/>
                 <w:webHidden/>
               </w:rPr>
-              <w:t>14</w:t>
+              <w:t>18</w:t>
             </w:r>
             <w:r>
               <w:rPr>
@@ -1721,7 +1653,7 @@
           <w:szCs w:val="22"/>
         </w:rPr>
       </w:pPr>
-      <w:bookmarkStart w:id="18" w:name="_Toc500573203"/>
+      <w:bookmarkStart w:id="18" w:name="_Toc500873674"/>
       <w:r>
         <w:rPr>
           <w:rFonts w:ascii="Times New Roman" w:hAnsi="Times New Roman" w:cs="Times New Roman"/>
@@ -4252,7 +4184,7 @@
           <w:szCs w:val="22"/>
         </w:rPr>
       </w:pPr>
-      <w:bookmarkStart w:id="19" w:name="_Toc500573204"/>
+      <w:bookmarkStart w:id="19" w:name="_Toc500873675"/>
       <w:r>
         <w:rPr>
           <w:rFonts w:ascii="Times New Roman" w:hAnsi="Times New Roman" w:cs="Times New Roman"/>
@@ -5851,7 +5783,7 @@
           <w:szCs w:val="22"/>
         </w:rPr>
       </w:pPr>
-      <w:bookmarkStart w:id="20" w:name="_Toc500573205"/>
+      <w:bookmarkStart w:id="20" w:name="_Toc500873676"/>
       <w:r>
         <w:rPr>
           <w:rFonts w:ascii="Times New Roman" w:hAnsi="Times New Roman" w:cs="Times New Roman"/>
@@ -5994,7 +5926,7 @@
           <w:szCs w:val="22"/>
         </w:rPr>
       </w:pPr>
-      <w:bookmarkStart w:id="21" w:name="_Toc500573206"/>
+      <w:bookmarkStart w:id="21" w:name="_Toc500873677"/>
       <w:r>
         <w:rPr>
           <w:rFonts w:ascii="Times New Roman" w:hAnsi="Times New Roman" w:cs="Times New Roman"/>
@@ -6051,7 +5983,7 @@
           <w:szCs w:val="22"/>
         </w:rPr>
       </w:pPr>
-      <w:bookmarkStart w:id="22" w:name="_Toc500573207"/>
+      <w:bookmarkStart w:id="22" w:name="_Toc500873678"/>
       <w:r>
         <w:rPr>
           <w:rFonts w:ascii="Times New Roman" w:hAnsi="Times New Roman" w:cs="Times New Roman"/>
@@ -6084,42 +6016,6 @@
           <w:szCs w:val="22"/>
         </w:rPr>
         <w:t xml:space="preserve"> </w:t>
-      </w:r>
-    </w:p>
-    <w:p>
-      <w:pPr>
-        <w:pStyle w:val="NormalWeb"/>
-        <w:rPr>
-          <w:color w:val="000000"/>
-          <w:sz w:val="22"/>
-          <w:szCs w:val="22"/>
-        </w:rPr>
-      </w:pPr>
-      <w:r>
-        <w:rPr>
-          <w:color w:val="000000"/>
-          <w:sz w:val="22"/>
-          <w:szCs w:val="22"/>
-        </w:rPr>
-        <w:t xml:space="preserve">* </w:t>
-      </w:r>
-      <w:r>
-        <w:rPr>
-          <w:rStyle w:val="apple-converted-space"/>
-          <w:color w:val="000000"/>
-          <w:sz w:val="22"/>
-          <w:szCs w:val="22"/>
-        </w:rPr>
-        <w:t>Esta sección debe incluir cualquier tabla de datos, observaciones, imágenes, etc.</w:t>
-      </w:r>
-      <w:r>
-        <w:rPr>
-          <w:color w:val="000000"/>
-          <w:sz w:val="22"/>
-          <w:szCs w:val="22"/>
-        </w:rPr>
-        <w:br/>
-        <w:t>* Todas las tablas y gráficas deben estar debidamente etiquetadas.</w:t>
       </w:r>
     </w:p>
     <w:p>
@@ -6139,7 +6035,7 @@
           <w:szCs w:val="22"/>
           <w:shd w:val="clear" w:color="auto" w:fill="FFFFFF"/>
         </w:rPr>
-        <w:t>Esta secci</w:t>
+        <w:t>E</w:t>
       </w:r>
       <w:r>
         <w:rPr>
@@ -6148,8 +6044,9 @@
           <w:szCs w:val="22"/>
           <w:shd w:val="clear" w:color="auto" w:fill="FFFFFF"/>
         </w:rPr>
-        <w:t xml:space="preserve">ón </w:t>
-      </w:r>
+        <w:t xml:space="preserve">n las siguientes figuras, se observa una cadena de ejemplo, cabe resaltar, que está predefinido </w:t>
+      </w:r>
+      <w:proofErr w:type="gramStart"/>
       <w:r>
         <w:rPr>
           <w:color w:val="000000"/>
@@ -6157,8 +6054,9 @@
           <w:szCs w:val="22"/>
           <w:shd w:val="clear" w:color="auto" w:fill="FFFFFF"/>
         </w:rPr>
-        <w:t>describe,</w:t>
-      </w:r>
+        <w:t>que</w:t>
+      </w:r>
+      <w:proofErr w:type="gramEnd"/>
       <w:r>
         <w:rPr>
           <w:color w:val="000000"/>
@@ -6166,12 +6064,60 @@
           <w:szCs w:val="22"/>
           <w:shd w:val="clear" w:color="auto" w:fill="FFFFFF"/>
         </w:rPr>
-        <w:t xml:space="preserve"> pero no explica los resultados obtenidos.</w:t>
+        <w:t xml:space="preserve"> si no se llenan todas las casillas disponibles, el resto se rellena con tierra infértil.</w:t>
       </w:r>
     </w:p>
     <w:p>
       <w:pPr>
         <w:pStyle w:val="NormalWeb"/>
+        <w:keepNext/>
+        <w:jc w:val="center"/>
+      </w:pPr>
+      <w:r>
+        <w:rPr>
+          <w:noProof/>
+        </w:rPr>
+        <w:drawing>
+          <wp:inline distT="0" distB="0" distL="0" distR="0" wp14:anchorId="625836BD" wp14:editId="23A43DF1">
+            <wp:extent cx="5391150" cy="2700455"/>
+            <wp:effectExtent l="0" t="0" r="0" b="5080"/>
+            <wp:docPr id="21" name="Imagen 21"/>
+            <wp:cNvGraphicFramePr>
+              <a:graphicFrameLocks xmlns:a="http://schemas.openxmlformats.org/drawingml/2006/main" noChangeAspect="1"/>
+            </wp:cNvGraphicFramePr>
+            <a:graphic xmlns:a="http://schemas.openxmlformats.org/drawingml/2006/main">
+              <a:graphicData uri="http://schemas.openxmlformats.org/drawingml/2006/picture">
+                <pic:pic xmlns:pic="http://schemas.openxmlformats.org/drawingml/2006/picture">
+                  <pic:nvPicPr>
+                    <pic:cNvPr id="1" name=""/>
+                    <pic:cNvPicPr/>
+                  </pic:nvPicPr>
+                  <pic:blipFill>
+                    <a:blip r:embed="rId32"/>
+                    <a:stretch>
+                      <a:fillRect/>
+                    </a:stretch>
+                  </pic:blipFill>
+                  <pic:spPr>
+                    <a:xfrm>
+                      <a:off x="0" y="0"/>
+                      <a:ext cx="5410266" cy="2710031"/>
+                    </a:xfrm>
+                    <a:prstGeom prst="rect">
+                      <a:avLst/>
+                    </a:prstGeom>
+                  </pic:spPr>
+                </pic:pic>
+              </a:graphicData>
+            </a:graphic>
+          </wp:inline>
+        </w:drawing>
+      </w:r>
+    </w:p>
+    <w:p>
+      <w:pPr>
+        <w:pStyle w:val="Descripcin"/>
+        <w:jc w:val="center"/>
         <w:rPr>
           <w:color w:val="000000"/>
           <w:sz w:val="22"/>
@@ -6180,41 +6126,191 @@
         </w:rPr>
       </w:pPr>
       <w:r>
+        <w:t xml:space="preserve">Figura </w:t>
+      </w:r>
+      <w:fldSimple w:instr=" SEQ Figura \* ARABIC ">
+        <w:r>
+          <w:rPr>
+            <w:noProof/>
+          </w:rPr>
+          <w:t>19</w:t>
+        </w:r>
+      </w:fldSimple>
+      <w:r>
+        <w:t xml:space="preserve">. Cadena de ejemplo para problema de </w:t>
+      </w:r>
+      <w:r>
+        <w:t>Scarecrow</w:t>
+      </w:r>
+      <w:r>
+        <w:t>.</w:t>
+      </w:r>
+    </w:p>
+    <w:p>
+      <w:pPr>
+        <w:pStyle w:val="NormalWeb"/>
+        <w:keepNext/>
+        <w:jc w:val="center"/>
+      </w:pPr>
+      <w:r>
+        <w:rPr>
+          <w:noProof/>
+        </w:rPr>
+        <w:drawing>
+          <wp:inline distT="0" distB="0" distL="0" distR="0" wp14:anchorId="54BFBDEF" wp14:editId="616EFE14">
+            <wp:extent cx="5384161" cy="2700000"/>
+            <wp:effectExtent l="0" t="0" r="7620" b="5715"/>
+            <wp:docPr id="22" name="Imagen 22"/>
+            <wp:cNvGraphicFramePr>
+              <a:graphicFrameLocks xmlns:a="http://schemas.openxmlformats.org/drawingml/2006/main" noChangeAspect="1"/>
+            </wp:cNvGraphicFramePr>
+            <a:graphic xmlns:a="http://schemas.openxmlformats.org/drawingml/2006/main">
+              <a:graphicData uri="http://schemas.openxmlformats.org/drawingml/2006/picture">
+                <pic:pic xmlns:pic="http://schemas.openxmlformats.org/drawingml/2006/picture">
+                  <pic:nvPicPr>
+                    <pic:cNvPr id="1" name=""/>
+                    <pic:cNvPicPr/>
+                  </pic:nvPicPr>
+                  <pic:blipFill>
+                    <a:blip r:embed="rId33"/>
+                    <a:stretch>
+                      <a:fillRect/>
+                    </a:stretch>
+                  </pic:blipFill>
+                  <pic:spPr>
+                    <a:xfrm>
+                      <a:off x="0" y="0"/>
+                      <a:ext cx="5384161" cy="2700000"/>
+                    </a:xfrm>
+                    <a:prstGeom prst="rect">
+                      <a:avLst/>
+                    </a:prstGeom>
+                  </pic:spPr>
+                </pic:pic>
+              </a:graphicData>
+            </a:graphic>
+          </wp:inline>
+        </w:drawing>
+      </w:r>
+    </w:p>
+    <w:p>
+      <w:pPr>
+        <w:pStyle w:val="Descripcin"/>
+        <w:jc w:val="center"/>
         <w:rPr>
           <w:color w:val="000000"/>
           <w:sz w:val="22"/>
           <w:szCs w:val="22"/>
           <w:shd w:val="clear" w:color="auto" w:fill="FFFFFF"/>
         </w:rPr>
-        <w:t>Puesto</w:t>
-      </w:r>
-      <w:r>
+      </w:pPr>
+      <w:r>
+        <w:t xml:space="preserve">Figura </w:t>
+      </w:r>
+      <w:fldSimple w:instr=" SEQ Figura \* ARABIC ">
+        <w:r>
+          <w:rPr>
+            <w:noProof/>
+          </w:rPr>
+          <w:t>20</w:t>
+        </w:r>
+      </w:fldSimple>
+      <w:r>
+        <w:t>. Cadena completa para animar</w:t>
+      </w:r>
+    </w:p>
+    <w:p>
+      <w:pPr>
+        <w:pStyle w:val="NormalWeb"/>
+        <w:keepNext/>
+        <w:jc w:val="center"/>
+      </w:pPr>
+      <w:r>
+        <w:rPr>
+          <w:noProof/>
+        </w:rPr>
+        <w:lastRenderedPageBreak/>
+        <w:drawing>
+          <wp:inline distT="0" distB="0" distL="0" distR="0" wp14:anchorId="126CD70B" wp14:editId="1F83AFD4">
+            <wp:extent cx="5612130" cy="2808605"/>
+            <wp:effectExtent l="0" t="0" r="7620" b="0"/>
+            <wp:docPr id="29" name="Imagen 29"/>
+            <wp:cNvGraphicFramePr>
+              <a:graphicFrameLocks xmlns:a="http://schemas.openxmlformats.org/drawingml/2006/main" noChangeAspect="1"/>
+            </wp:cNvGraphicFramePr>
+            <a:graphic xmlns:a="http://schemas.openxmlformats.org/drawingml/2006/main">
+              <a:graphicData uri="http://schemas.openxmlformats.org/drawingml/2006/picture">
+                <pic:pic xmlns:pic="http://schemas.openxmlformats.org/drawingml/2006/picture">
+                  <pic:nvPicPr>
+                    <pic:cNvPr id="1" name=""/>
+                    <pic:cNvPicPr/>
+                  </pic:nvPicPr>
+                  <pic:blipFill>
+                    <a:blip r:embed="rId34"/>
+                    <a:stretch>
+                      <a:fillRect/>
+                    </a:stretch>
+                  </pic:blipFill>
+                  <pic:spPr>
+                    <a:xfrm>
+                      <a:off x="0" y="0"/>
+                      <a:ext cx="5612130" cy="2808605"/>
+                    </a:xfrm>
+                    <a:prstGeom prst="rect">
+                      <a:avLst/>
+                    </a:prstGeom>
+                  </pic:spPr>
+                </pic:pic>
+              </a:graphicData>
+            </a:graphic>
+          </wp:inline>
+        </w:drawing>
+      </w:r>
+    </w:p>
+    <w:p>
+      <w:pPr>
+        <w:pStyle w:val="Descripcin"/>
+        <w:jc w:val="center"/>
         <w:rPr>
           <w:color w:val="000000"/>
           <w:sz w:val="22"/>
           <w:szCs w:val="22"/>
           <w:shd w:val="clear" w:color="auto" w:fill="FFFFFF"/>
         </w:rPr>
-        <w:t xml:space="preserve"> que se est</w:t>
-      </w:r>
-      <w:r>
+      </w:pPr>
+      <w:r>
+        <w:t xml:space="preserve">Figura </w:t>
+      </w:r>
+      <w:fldSimple w:instr=" SEQ Figura \* ARABIC ">
+        <w:r>
+          <w:rPr>
+            <w:noProof/>
+          </w:rPr>
+          <w:t>21</w:t>
+        </w:r>
+      </w:fldSimple>
+      <w:r>
+        <w:t>. Animación (1)</w:t>
+      </w:r>
+    </w:p>
+    <w:p>
+      <w:pPr>
+        <w:pStyle w:val="NormalWeb"/>
         <w:rPr>
           <w:color w:val="000000"/>
           <w:sz w:val="22"/>
           <w:szCs w:val="22"/>
           <w:shd w:val="clear" w:color="auto" w:fill="FFFFFF"/>
         </w:rPr>
-        <w:t xml:space="preserve">án presentando los resultados y no las cifras/figuras que representan los resultados, debemos asegurarnos de que nos referimos explícitamente a nuestros resultados y nada más, no sólo a las cifras/figuras (gráficas o tablas). Al describir resultados particulares en el texto de esta sección, </w:t>
-      </w:r>
-      <w:r>
-        <w:rPr>
-          <w:b/>
-          <w:color w:val="FF0000"/>
+      </w:pPr>
+      <w:r>
+        <w:rPr>
+          <w:color w:val="000000"/>
           <w:sz w:val="22"/>
           <w:szCs w:val="22"/>
           <w:shd w:val="clear" w:color="auto" w:fill="FFFFFF"/>
         </w:rPr>
-        <w:t>debemos asegurarnos de consultar la figura correspondiente entre paréntesis después de mencionarla en los resultados</w:t>
+        <w:t xml:space="preserve">Como se puede observar, al momento de la captura, ambos dicen 3 segundos, debido a que </w:t>
       </w:r>
       <w:r>
         <w:rPr>
@@ -6223,7 +6319,581 @@
           <w:szCs w:val="22"/>
           <w:shd w:val="clear" w:color="auto" w:fill="FFFFFF"/>
         </w:rPr>
-        <w:t>. Las figuras deben ser insertadas en el texto lo más pronto posible después de haberlas mencionado.</w:t>
+        <w:t>cada movimiento se toma como 1 segundo, es decir, los tiempos que se contarán es cada desplazamiento a la izquierda y 1 extra en lo que se coloca el espantapájaros (la colocación se simula con un desplazamiento hacia abajo).</w:t>
+      </w:r>
+    </w:p>
+    <w:p>
+      <w:pPr>
+        <w:pStyle w:val="NormalWeb"/>
+        <w:keepNext/>
+      </w:pPr>
+      <w:r>
+        <w:rPr>
+          <w:noProof/>
+        </w:rPr>
+        <w:drawing>
+          <wp:inline distT="0" distB="0" distL="0" distR="0" wp14:anchorId="05C5E8A7" wp14:editId="4FB28EAC">
+            <wp:extent cx="5612130" cy="2800985"/>
+            <wp:effectExtent l="0" t="0" r="7620" b="0"/>
+            <wp:docPr id="36" name="Imagen 36"/>
+            <wp:cNvGraphicFramePr>
+              <a:graphicFrameLocks xmlns:a="http://schemas.openxmlformats.org/drawingml/2006/main" noChangeAspect="1"/>
+            </wp:cNvGraphicFramePr>
+            <a:graphic xmlns:a="http://schemas.openxmlformats.org/drawingml/2006/main">
+              <a:graphicData uri="http://schemas.openxmlformats.org/drawingml/2006/picture">
+                <pic:pic xmlns:pic="http://schemas.openxmlformats.org/drawingml/2006/picture">
+                  <pic:nvPicPr>
+                    <pic:cNvPr id="1" name=""/>
+                    <pic:cNvPicPr/>
+                  </pic:nvPicPr>
+                  <pic:blipFill>
+                    <a:blip r:embed="rId35"/>
+                    <a:stretch>
+                      <a:fillRect/>
+                    </a:stretch>
+                  </pic:blipFill>
+                  <pic:spPr>
+                    <a:xfrm>
+                      <a:off x="0" y="0"/>
+                      <a:ext cx="5612130" cy="2800985"/>
+                    </a:xfrm>
+                    <a:prstGeom prst="rect">
+                      <a:avLst/>
+                    </a:prstGeom>
+                  </pic:spPr>
+                </pic:pic>
+              </a:graphicData>
+            </a:graphic>
+          </wp:inline>
+        </w:drawing>
+      </w:r>
+    </w:p>
+    <w:p>
+      <w:pPr>
+        <w:pStyle w:val="Descripcin"/>
+        <w:jc w:val="center"/>
+        <w:rPr>
+          <w:color w:val="000000"/>
+          <w:sz w:val="22"/>
+          <w:szCs w:val="22"/>
+          <w:shd w:val="clear" w:color="auto" w:fill="FFFFFF"/>
+        </w:rPr>
+      </w:pPr>
+      <w:r>
+        <w:t xml:space="preserve">Figura </w:t>
+      </w:r>
+      <w:fldSimple w:instr=" SEQ Figura \* ARABIC ">
+        <w:r>
+          <w:rPr>
+            <w:noProof/>
+          </w:rPr>
+          <w:t>22</w:t>
+        </w:r>
+      </w:fldSimple>
+      <w:r>
+        <w:t>. Animación (2)</w:t>
+      </w:r>
+    </w:p>
+    <w:p>
+      <w:pPr>
+        <w:pStyle w:val="NormalWeb"/>
+        <w:rPr>
+          <w:color w:val="000000"/>
+          <w:sz w:val="22"/>
+          <w:szCs w:val="22"/>
+          <w:shd w:val="clear" w:color="auto" w:fill="FFFFFF"/>
+        </w:rPr>
+      </w:pPr>
+      <w:r>
+        <w:rPr>
+          <w:color w:val="000000"/>
+          <w:sz w:val="22"/>
+          <w:szCs w:val="22"/>
+          <w:shd w:val="clear" w:color="auto" w:fill="FFFFFF"/>
+        </w:rPr>
+        <w:t>Ahora, podemos ver que el tiempo es el mismo, sin embargo, en el espacio para Greedy uno de los espantapájaros está 1 posición más adelante que el de fuerza bruta y no van a la par como al principio, ya que el espantapájaros de fuerza bruta se colocó 1 posición más adelante y esto provoca un retardo en el tiempo.</w:t>
+      </w:r>
+    </w:p>
+    <w:p>
+      <w:pPr>
+        <w:pStyle w:val="NormalWeb"/>
+        <w:keepNext/>
+        <w:jc w:val="center"/>
+      </w:pPr>
+      <w:r>
+        <w:rPr>
+          <w:noProof/>
+        </w:rPr>
+        <w:lastRenderedPageBreak/>
+        <w:drawing>
+          <wp:inline distT="0" distB="0" distL="0" distR="0" wp14:anchorId="1AC050B4" wp14:editId="5746710F">
+            <wp:extent cx="5612130" cy="2814320"/>
+            <wp:effectExtent l="0" t="0" r="7620" b="5080"/>
+            <wp:docPr id="43" name="Imagen 43"/>
+            <wp:cNvGraphicFramePr>
+              <a:graphicFrameLocks xmlns:a="http://schemas.openxmlformats.org/drawingml/2006/main" noChangeAspect="1"/>
+            </wp:cNvGraphicFramePr>
+            <a:graphic xmlns:a="http://schemas.openxmlformats.org/drawingml/2006/main">
+              <a:graphicData uri="http://schemas.openxmlformats.org/drawingml/2006/picture">
+                <pic:pic xmlns:pic="http://schemas.openxmlformats.org/drawingml/2006/picture">
+                  <pic:nvPicPr>
+                    <pic:cNvPr id="1" name=""/>
+                    <pic:cNvPicPr/>
+                  </pic:nvPicPr>
+                  <pic:blipFill>
+                    <a:blip r:embed="rId36"/>
+                    <a:stretch>
+                      <a:fillRect/>
+                    </a:stretch>
+                  </pic:blipFill>
+                  <pic:spPr>
+                    <a:xfrm>
+                      <a:off x="0" y="0"/>
+                      <a:ext cx="5612130" cy="2814320"/>
+                    </a:xfrm>
+                    <a:prstGeom prst="rect">
+                      <a:avLst/>
+                    </a:prstGeom>
+                  </pic:spPr>
+                </pic:pic>
+              </a:graphicData>
+            </a:graphic>
+          </wp:inline>
+        </w:drawing>
+      </w:r>
+    </w:p>
+    <w:p>
+      <w:pPr>
+        <w:pStyle w:val="Descripcin"/>
+        <w:jc w:val="center"/>
+        <w:rPr>
+          <w:color w:val="000000"/>
+          <w:sz w:val="22"/>
+          <w:szCs w:val="22"/>
+          <w:shd w:val="clear" w:color="auto" w:fill="FFFFFF"/>
+        </w:rPr>
+      </w:pPr>
+      <w:r>
+        <w:t xml:space="preserve">Figura </w:t>
+      </w:r>
+      <w:fldSimple w:instr=" SEQ Figura \* ARABIC ">
+        <w:r>
+          <w:rPr>
+            <w:noProof/>
+          </w:rPr>
+          <w:t>23</w:t>
+        </w:r>
+      </w:fldSimple>
+      <w:r>
+        <w:t>. Animación (3)</w:t>
+      </w:r>
+    </w:p>
+    <w:p>
+      <w:pPr>
+        <w:pStyle w:val="NormalWeb"/>
+        <w:rPr>
+          <w:color w:val="000000"/>
+          <w:sz w:val="22"/>
+          <w:szCs w:val="22"/>
+          <w:shd w:val="clear" w:color="auto" w:fill="FFFFFF"/>
+        </w:rPr>
+      </w:pPr>
+      <w:r>
+        <w:rPr>
+          <w:color w:val="000000"/>
+          <w:sz w:val="22"/>
+          <w:szCs w:val="22"/>
+          <w:shd w:val="clear" w:color="auto" w:fill="FFFFFF"/>
+        </w:rPr>
+        <w:t xml:space="preserve">En este momento, el algoritmo Greedy ya terminó, mientras que el algoritmo de Fuerza Bruta sigue animando, </w:t>
+      </w:r>
+      <w:r>
+        <w:rPr>
+          <w:color w:val="000000"/>
+          <w:sz w:val="22"/>
+          <w:szCs w:val="22"/>
+          <w:shd w:val="clear" w:color="auto" w:fill="FFFFFF"/>
+        </w:rPr>
+        <w:t xml:space="preserve">además, se puede observar en la parte derecha que aún falta 1 espantapájaros por ser colocado, </w:t>
+      </w:r>
+      <w:r>
+        <w:rPr>
+          <w:color w:val="000000"/>
+          <w:sz w:val="22"/>
+          <w:szCs w:val="22"/>
+          <w:shd w:val="clear" w:color="auto" w:fill="FFFFFF"/>
+        </w:rPr>
+        <w:t>en la siguiente Figura, se muestra el tiempo final de ambos algoritmos junto con la posición final de los espantapájaros.</w:t>
+      </w:r>
+    </w:p>
+    <w:p>
+      <w:pPr>
+        <w:pStyle w:val="NormalWeb"/>
+        <w:keepNext/>
+        <w:jc w:val="center"/>
+      </w:pPr>
+      <w:r>
+        <w:rPr>
+          <w:noProof/>
+        </w:rPr>
+        <w:drawing>
+          <wp:inline distT="0" distB="0" distL="0" distR="0" wp14:anchorId="772C7F13" wp14:editId="5825E995">
+            <wp:extent cx="5612130" cy="2816860"/>
+            <wp:effectExtent l="0" t="0" r="7620" b="2540"/>
+            <wp:docPr id="44" name="Imagen 44"/>
+            <wp:cNvGraphicFramePr>
+              <a:graphicFrameLocks xmlns:a="http://schemas.openxmlformats.org/drawingml/2006/main" noChangeAspect="1"/>
+            </wp:cNvGraphicFramePr>
+            <a:graphic xmlns:a="http://schemas.openxmlformats.org/drawingml/2006/main">
+              <a:graphicData uri="http://schemas.openxmlformats.org/drawingml/2006/picture">
+                <pic:pic xmlns:pic="http://schemas.openxmlformats.org/drawingml/2006/picture">
+                  <pic:nvPicPr>
+                    <pic:cNvPr id="1" name=""/>
+                    <pic:cNvPicPr/>
+                  </pic:nvPicPr>
+                  <pic:blipFill>
+                    <a:blip r:embed="rId37"/>
+                    <a:stretch>
+                      <a:fillRect/>
+                    </a:stretch>
+                  </pic:blipFill>
+                  <pic:spPr>
+                    <a:xfrm>
+                      <a:off x="0" y="0"/>
+                      <a:ext cx="5612130" cy="2816860"/>
+                    </a:xfrm>
+                    <a:prstGeom prst="rect">
+                      <a:avLst/>
+                    </a:prstGeom>
+                  </pic:spPr>
+                </pic:pic>
+              </a:graphicData>
+            </a:graphic>
+          </wp:inline>
+        </w:drawing>
+      </w:r>
+    </w:p>
+    <w:p>
+      <w:pPr>
+        <w:pStyle w:val="Descripcin"/>
+        <w:jc w:val="center"/>
+        <w:rPr>
+          <w:color w:val="000000"/>
+          <w:sz w:val="22"/>
+          <w:szCs w:val="22"/>
+          <w:shd w:val="clear" w:color="auto" w:fill="FFFFFF"/>
+        </w:rPr>
+      </w:pPr>
+      <w:r>
+        <w:t xml:space="preserve">Figura </w:t>
+      </w:r>
+      <w:fldSimple w:instr=" SEQ Figura \* ARABIC ">
+        <w:r>
+          <w:rPr>
+            <w:noProof/>
+          </w:rPr>
+          <w:t>24</w:t>
+        </w:r>
+      </w:fldSimple>
+      <w:r>
+        <w:t>. Animación (4)</w:t>
+      </w:r>
+    </w:p>
+    <w:p>
+      <w:pPr>
+        <w:pStyle w:val="NormalWeb"/>
+        <w:rPr>
+          <w:color w:val="000000"/>
+          <w:sz w:val="22"/>
+          <w:szCs w:val="22"/>
+          <w:shd w:val="clear" w:color="auto" w:fill="FFFFFF"/>
+        </w:rPr>
+      </w:pPr>
+      <w:r>
+        <w:rPr>
+          <w:color w:val="000000"/>
+          <w:sz w:val="22"/>
+          <w:szCs w:val="22"/>
+          <w:shd w:val="clear" w:color="auto" w:fill="FFFFFF"/>
+        </w:rPr>
+        <w:t>Como se puede ver, los tiempos son muy distintos, y además en Fuerza Bruta se obtuvo la solución más tonta que cubra el terreno y además sea muy tardada.</w:t>
+      </w:r>
+    </w:p>
+    <w:p>
+      <w:pPr>
+        <w:pStyle w:val="NormalWeb"/>
+        <w:rPr>
+          <w:color w:val="000000"/>
+          <w:sz w:val="22"/>
+          <w:szCs w:val="22"/>
+          <w:shd w:val="clear" w:color="auto" w:fill="FFFFFF"/>
+        </w:rPr>
+      </w:pPr>
+      <w:r>
+        <w:rPr>
+          <w:color w:val="000000"/>
+          <w:sz w:val="22"/>
+          <w:szCs w:val="22"/>
+          <w:shd w:val="clear" w:color="auto" w:fill="FFFFFF"/>
+        </w:rPr>
+        <w:lastRenderedPageBreak/>
+        <w:t>Ya que se animó una cadena de ejemplo, a continuación</w:t>
+      </w:r>
+      <w:r>
+        <w:rPr>
+          <w:color w:val="000000"/>
+          <w:sz w:val="22"/>
+          <w:szCs w:val="22"/>
+          <w:shd w:val="clear" w:color="auto" w:fill="FFFFFF"/>
+        </w:rPr>
+        <w:t>,</w:t>
+      </w:r>
+      <w:r>
+        <w:rPr>
+          <w:color w:val="000000"/>
+          <w:sz w:val="22"/>
+          <w:szCs w:val="22"/>
+          <w:shd w:val="clear" w:color="auto" w:fill="FFFFFF"/>
+        </w:rPr>
+        <w:t xml:space="preserve"> se muestran otros 3 ejemplos de cadenas distintas mostrando el tiempo de ejecución de cada </w:t>
+      </w:r>
+      <w:r>
+        <w:rPr>
+          <w:color w:val="000000"/>
+          <w:sz w:val="22"/>
+          <w:szCs w:val="22"/>
+          <w:shd w:val="clear" w:color="auto" w:fill="FFFFFF"/>
+        </w:rPr>
+        <w:t>algoritmo,</w:t>
+      </w:r>
+      <w:r>
+        <w:rPr>
+          <w:color w:val="000000"/>
+          <w:sz w:val="22"/>
+          <w:szCs w:val="22"/>
+          <w:shd w:val="clear" w:color="auto" w:fill="FFFFFF"/>
+        </w:rPr>
+        <w:t xml:space="preserve"> pero únicamente la pantalla final que muestra los tiempos de cada algoritmo y la posición de los espantapájaros.</w:t>
+      </w:r>
+    </w:p>
+    <w:p>
+      <w:pPr>
+        <w:pStyle w:val="NormalWeb"/>
+        <w:keepNext/>
+        <w:jc w:val="center"/>
+      </w:pPr>
+      <w:r>
+        <w:rPr>
+          <w:noProof/>
+        </w:rPr>
+        <w:drawing>
+          <wp:inline distT="0" distB="0" distL="0" distR="0" wp14:anchorId="45D62F1C" wp14:editId="4B8ED736">
+            <wp:extent cx="5612130" cy="2811145"/>
+            <wp:effectExtent l="0" t="0" r="7620" b="8255"/>
+            <wp:docPr id="45" name="Imagen 45"/>
+            <wp:cNvGraphicFramePr>
+              <a:graphicFrameLocks xmlns:a="http://schemas.openxmlformats.org/drawingml/2006/main" noChangeAspect="1"/>
+            </wp:cNvGraphicFramePr>
+            <a:graphic xmlns:a="http://schemas.openxmlformats.org/drawingml/2006/main">
+              <a:graphicData uri="http://schemas.openxmlformats.org/drawingml/2006/picture">
+                <pic:pic xmlns:pic="http://schemas.openxmlformats.org/drawingml/2006/picture">
+                  <pic:nvPicPr>
+                    <pic:cNvPr id="1" name=""/>
+                    <pic:cNvPicPr/>
+                  </pic:nvPicPr>
+                  <pic:blipFill>
+                    <a:blip r:embed="rId38"/>
+                    <a:stretch>
+                      <a:fillRect/>
+                    </a:stretch>
+                  </pic:blipFill>
+                  <pic:spPr>
+                    <a:xfrm>
+                      <a:off x="0" y="0"/>
+                      <a:ext cx="5612130" cy="2811145"/>
+                    </a:xfrm>
+                    <a:prstGeom prst="rect">
+                      <a:avLst/>
+                    </a:prstGeom>
+                  </pic:spPr>
+                </pic:pic>
+              </a:graphicData>
+            </a:graphic>
+          </wp:inline>
+        </w:drawing>
+      </w:r>
+    </w:p>
+    <w:p>
+      <w:pPr>
+        <w:pStyle w:val="Descripcin"/>
+        <w:jc w:val="center"/>
+        <w:rPr>
+          <w:color w:val="000000"/>
+          <w:sz w:val="22"/>
+          <w:szCs w:val="22"/>
+          <w:shd w:val="clear" w:color="auto" w:fill="FFFFFF"/>
+        </w:rPr>
+      </w:pPr>
+      <w:r>
+        <w:t xml:space="preserve">Figura </w:t>
+      </w:r>
+      <w:fldSimple w:instr=" SEQ Figura \* ARABIC ">
+        <w:r>
+          <w:rPr>
+            <w:noProof/>
+          </w:rPr>
+          <w:t>25</w:t>
+        </w:r>
+      </w:fldSimple>
+      <w:r>
+        <w:t>. Ejemplo 2</w:t>
+      </w:r>
+    </w:p>
+    <w:p>
+      <w:pPr>
+        <w:pStyle w:val="NormalWeb"/>
+        <w:keepNext/>
+        <w:jc w:val="center"/>
+      </w:pPr>
+      <w:r>
+        <w:rPr>
+          <w:noProof/>
+        </w:rPr>
+        <w:drawing>
+          <wp:inline distT="0" distB="0" distL="0" distR="0" wp14:anchorId="38B846A9" wp14:editId="61EFA239">
+            <wp:extent cx="5612130" cy="2808605"/>
+            <wp:effectExtent l="0" t="0" r="7620" b="0"/>
+            <wp:docPr id="46" name="Imagen 46"/>
+            <wp:cNvGraphicFramePr>
+              <a:graphicFrameLocks xmlns:a="http://schemas.openxmlformats.org/drawingml/2006/main" noChangeAspect="1"/>
+            </wp:cNvGraphicFramePr>
+            <a:graphic xmlns:a="http://schemas.openxmlformats.org/drawingml/2006/main">
+              <a:graphicData uri="http://schemas.openxmlformats.org/drawingml/2006/picture">
+                <pic:pic xmlns:pic="http://schemas.openxmlformats.org/drawingml/2006/picture">
+                  <pic:nvPicPr>
+                    <pic:cNvPr id="1" name=""/>
+                    <pic:cNvPicPr/>
+                  </pic:nvPicPr>
+                  <pic:blipFill>
+                    <a:blip r:embed="rId39"/>
+                    <a:stretch>
+                      <a:fillRect/>
+                    </a:stretch>
+                  </pic:blipFill>
+                  <pic:spPr>
+                    <a:xfrm>
+                      <a:off x="0" y="0"/>
+                      <a:ext cx="5612130" cy="2808605"/>
+                    </a:xfrm>
+                    <a:prstGeom prst="rect">
+                      <a:avLst/>
+                    </a:prstGeom>
+                  </pic:spPr>
+                </pic:pic>
+              </a:graphicData>
+            </a:graphic>
+          </wp:inline>
+        </w:drawing>
+      </w:r>
+    </w:p>
+    <w:p>
+      <w:pPr>
+        <w:pStyle w:val="Descripcin"/>
+        <w:jc w:val="center"/>
+        <w:rPr>
+          <w:color w:val="000000"/>
+          <w:sz w:val="22"/>
+          <w:szCs w:val="22"/>
+          <w:shd w:val="clear" w:color="auto" w:fill="FFFFFF"/>
+        </w:rPr>
+      </w:pPr>
+      <w:r>
+        <w:t xml:space="preserve">Figura </w:t>
+      </w:r>
+      <w:fldSimple w:instr=" SEQ Figura \* ARABIC ">
+        <w:r>
+          <w:rPr>
+            <w:noProof/>
+          </w:rPr>
+          <w:t>26</w:t>
+        </w:r>
+      </w:fldSimple>
+      <w:r>
+        <w:t>. Ejemplo 3</w:t>
+      </w:r>
+    </w:p>
+    <w:p>
+      <w:pPr>
+        <w:pStyle w:val="NormalWeb"/>
+        <w:keepNext/>
+        <w:jc w:val="center"/>
+      </w:pPr>
+      <w:r>
+        <w:rPr>
+          <w:noProof/>
+        </w:rPr>
+        <w:lastRenderedPageBreak/>
+        <w:drawing>
+          <wp:inline distT="0" distB="0" distL="0" distR="0" wp14:anchorId="7AF0A28D" wp14:editId="22B11B18">
+            <wp:extent cx="5612130" cy="2814320"/>
+            <wp:effectExtent l="0" t="0" r="7620" b="5080"/>
+            <wp:docPr id="47" name="Imagen 47"/>
+            <wp:cNvGraphicFramePr>
+              <a:graphicFrameLocks xmlns:a="http://schemas.openxmlformats.org/drawingml/2006/main" noChangeAspect="1"/>
+            </wp:cNvGraphicFramePr>
+            <a:graphic xmlns:a="http://schemas.openxmlformats.org/drawingml/2006/main">
+              <a:graphicData uri="http://schemas.openxmlformats.org/drawingml/2006/picture">
+                <pic:pic xmlns:pic="http://schemas.openxmlformats.org/drawingml/2006/picture">
+                  <pic:nvPicPr>
+                    <pic:cNvPr id="1" name=""/>
+                    <pic:cNvPicPr/>
+                  </pic:nvPicPr>
+                  <pic:blipFill>
+                    <a:blip r:embed="rId40"/>
+                    <a:stretch>
+                      <a:fillRect/>
+                    </a:stretch>
+                  </pic:blipFill>
+                  <pic:spPr>
+                    <a:xfrm>
+                      <a:off x="0" y="0"/>
+                      <a:ext cx="5612130" cy="2814320"/>
+                    </a:xfrm>
+                    <a:prstGeom prst="rect">
+                      <a:avLst/>
+                    </a:prstGeom>
+                  </pic:spPr>
+                </pic:pic>
+              </a:graphicData>
+            </a:graphic>
+          </wp:inline>
+        </w:drawing>
+      </w:r>
+    </w:p>
+    <w:p>
+      <w:pPr>
+        <w:pStyle w:val="Descripcin"/>
+        <w:jc w:val="center"/>
+        <w:rPr>
+          <w:color w:val="000000"/>
+          <w:sz w:val="22"/>
+          <w:szCs w:val="22"/>
+          <w:shd w:val="clear" w:color="auto" w:fill="FFFFFF"/>
+        </w:rPr>
+      </w:pPr>
+      <w:r>
+        <w:t xml:space="preserve">Figura </w:t>
+      </w:r>
+      <w:fldSimple w:instr=" SEQ Figura \* ARABIC ">
+        <w:r>
+          <w:rPr>
+            <w:noProof/>
+          </w:rPr>
+          <w:t>27</w:t>
+        </w:r>
+      </w:fldSimple>
+      <w:r>
+        <w:t>. Ejemplo 4</w:t>
       </w:r>
     </w:p>
     <w:p>
@@ -6236,14 +6906,14 @@
           <w:szCs w:val="22"/>
         </w:rPr>
       </w:pPr>
-      <w:bookmarkStart w:id="23" w:name="_Toc500573208"/>
+      <w:bookmarkStart w:id="23" w:name="_Toc500873679"/>
       <w:r>
         <w:rPr>
           <w:rFonts w:ascii="Times New Roman" w:hAnsi="Times New Roman" w:cs="Times New Roman"/>
           <w:sz w:val="22"/>
           <w:szCs w:val="22"/>
         </w:rPr>
-        <w:t>Discusió</w:t>
+        <w:t>Conclusion</w:t>
       </w:r>
       <w:r>
         <w:rPr>
@@ -6251,7 +6921,15 @@
           <w:sz w:val="22"/>
           <w:szCs w:val="22"/>
         </w:rPr>
-        <w:t>n:</w:t>
+        <w:t>e</w:t>
+      </w:r>
+      <w:r>
+        <w:rPr>
+          <w:rFonts w:ascii="Times New Roman" w:hAnsi="Times New Roman" w:cs="Times New Roman"/>
+          <w:sz w:val="22"/>
+          <w:szCs w:val="22"/>
+        </w:rPr>
+        <w:t>s:</w:t>
       </w:r>
       <w:bookmarkEnd w:id="23"/>
     </w:p>
@@ -6259,29 +6937,27 @@
       <w:pPr>
         <w:pStyle w:val="NormalWeb"/>
         <w:rPr>
+          <w:b/>
           <w:color w:val="000000"/>
-          <w:sz w:val="22"/>
+          <w:sz w:val="28"/>
           <w:szCs w:val="22"/>
           <w:shd w:val="clear" w:color="auto" w:fill="FFFFFF"/>
         </w:rPr>
       </w:pPr>
       <w:r>
         <w:rPr>
+          <w:b/>
           <w:color w:val="000000"/>
-          <w:sz w:val="22"/>
+          <w:sz w:val="28"/>
           <w:szCs w:val="22"/>
           <w:shd w:val="clear" w:color="auto" w:fill="FFFFFF"/>
         </w:rPr>
-        <w:t>La sección de discusión tiene 2 objetivos principales:</w:t>
+        <w:t>René Zavala Pérez</w:t>
       </w:r>
     </w:p>
     <w:p>
       <w:pPr>
         <w:pStyle w:val="NormalWeb"/>
-        <w:numPr>
-          <w:ilvl w:val="0"/>
-          <w:numId w:val="8"/>
-        </w:numPr>
         <w:rPr>
           <w:color w:val="000000"/>
           <w:sz w:val="22"/>
@@ -6296,31 +6972,29 @@
           <w:szCs w:val="22"/>
           <w:shd w:val="clear" w:color="auto" w:fill="FFFFFF"/>
         </w:rPr>
-        <w:t>Interpretar y explicar los resultados del estudio.</w:t>
+        <w:t>Aquí escribe tus conclusiones</w:t>
       </w:r>
     </w:p>
     <w:p>
       <w:pPr>
         <w:pStyle w:val="NormalWeb"/>
-        <w:numPr>
-          <w:ilvl w:val="0"/>
-          <w:numId w:val="8"/>
-        </w:numPr>
-        <w:rPr>
+        <w:rPr>
+          <w:b/>
           <w:color w:val="000000"/>
-          <w:sz w:val="22"/>
+          <w:sz w:val="28"/>
           <w:szCs w:val="22"/>
           <w:shd w:val="clear" w:color="auto" w:fill="FFFFFF"/>
         </w:rPr>
       </w:pPr>
       <w:r>
         <w:rPr>
+          <w:b/>
           <w:color w:val="000000"/>
-          <w:sz w:val="22"/>
+          <w:sz w:val="28"/>
           <w:szCs w:val="22"/>
           <w:shd w:val="clear" w:color="auto" w:fill="FFFFFF"/>
         </w:rPr>
-        <w:t>Explorar la importancia del estudio, encontrando, calificando y explorando la importancia teórica de los resultados.</w:t>
+        <w:t>Joel Mauricio Romero Gamarra</w:t>
       </w:r>
     </w:p>
     <w:p>
@@ -6340,16 +7014,56 @@
           <w:szCs w:val="22"/>
           <w:shd w:val="clear" w:color="auto" w:fill="FFFFFF"/>
         </w:rPr>
-        <w:t>La discusión es también un espacio en el reporte donde cualquier calificación o reservación que se tiene sobre la in</w:t>
-      </w:r>
-      <w:r>
+        <w:t>El uso de algoritmos Greedy es muy importante debido a que el tiempo de cómputo es muy corto, ya que resuelven el problema en 1 solo ciclo y eso hace que la ejecución del mismo sea muy rápida, todo esto tomando la mejor decisión en el momento con la poca información que se tenga en ese momento y así formar la mejor solución para el problema completo.</w:t>
+      </w:r>
+    </w:p>
+    <w:p>
+      <w:pPr>
+        <w:pStyle w:val="NormalWeb"/>
         <w:rPr>
           <w:color w:val="000000"/>
           <w:sz w:val="22"/>
           <w:szCs w:val="22"/>
           <w:shd w:val="clear" w:color="auto" w:fill="FFFFFF"/>
         </w:rPr>
-        <w:t>vestigación debe ser mencionada.</w:t>
+      </w:pPr>
+      <w:r>
+        <w:rPr>
+          <w:color w:val="000000"/>
+          <w:sz w:val="22"/>
+          <w:szCs w:val="22"/>
+          <w:shd w:val="clear" w:color="auto" w:fill="FFFFFF"/>
+        </w:rPr>
+        <w:t xml:space="preserve">Al ser problemas de optimización, </w:t>
+      </w:r>
+      <w:r>
+        <w:rPr>
+          <w:color w:val="000000"/>
+          <w:sz w:val="22"/>
+          <w:szCs w:val="22"/>
+          <w:shd w:val="clear" w:color="auto" w:fill="FFFFFF"/>
+        </w:rPr>
+        <w:t>tienen muchas aplicaciones para problemas de la vida real, ya que día con día tenemos que tomar estas decisiones, por ejemplo, en algo tan simple como llegar a algún destino, sea la escuela, el trabajo, una cita, etc. Siempre buscamos minimizar el costo y/o el tiempo para llegar, o cuando queremos comprar algo, muchas veces nos pasa que hay promociones en el producto que estamos buscando y debemos saber si nos conviene o si no.</w:t>
+      </w:r>
+    </w:p>
+    <w:p>
+      <w:pPr>
+        <w:pStyle w:val="NormalWeb"/>
+        <w:rPr>
+          <w:color w:val="000000"/>
+          <w:sz w:val="22"/>
+          <w:szCs w:val="22"/>
+          <w:shd w:val="clear" w:color="auto" w:fill="FFFFFF"/>
+        </w:rPr>
+      </w:pPr>
+      <w:r>
+        <w:rPr>
+          <w:color w:val="000000"/>
+          <w:sz w:val="22"/>
+          <w:szCs w:val="22"/>
+          <w:shd w:val="clear" w:color="auto" w:fill="FFFFFF"/>
+        </w:rPr>
+        <w:t>Creo que es importante tener bien claro el concepto, ya que, muchas veces estamos acostumbrados a resolver los problemas que se nos presentan (hablando en cuanto a las prácticas) como se nos ocurre primero sin pensar si puede haber una mejor solución, así que atacamos al problema como una solución por fuerza bruta cuando en realidad tiene una respuesta más simple que no pudimos ver y esto provoca que nuestros programas tengan un tiempo de ejecución muy alto.</w:t>
       </w:r>
     </w:p>
     <w:p>
@@ -6362,14 +7076,15 @@
           <w:szCs w:val="22"/>
         </w:rPr>
       </w:pPr>
-      <w:bookmarkStart w:id="24" w:name="_Toc500573209"/>
+      <w:bookmarkStart w:id="24" w:name="_Toc500873680"/>
       <w:r>
         <w:rPr>
           <w:rFonts w:ascii="Times New Roman" w:hAnsi="Times New Roman" w:cs="Times New Roman"/>
           <w:sz w:val="22"/>
           <w:szCs w:val="22"/>
         </w:rPr>
-        <w:t>Conclusion</w:t>
+        <w:lastRenderedPageBreak/>
+        <w:t>Referencia</w:t>
       </w:r>
       <w:r>
         <w:rPr>
@@ -6377,14 +7092,6 @@
           <w:sz w:val="22"/>
           <w:szCs w:val="22"/>
         </w:rPr>
-        <w:t>e</w:t>
-      </w:r>
-      <w:r>
-        <w:rPr>
-          <w:rFonts w:ascii="Times New Roman" w:hAnsi="Times New Roman" w:cs="Times New Roman"/>
-          <w:sz w:val="22"/>
-          <w:szCs w:val="22"/>
-        </w:rPr>
         <w:t>s:</w:t>
       </w:r>
       <w:bookmarkEnd w:id="24"/>
@@ -6392,10 +7099,6 @@
     <w:p>
       <w:pPr>
         <w:pStyle w:val="NormalWeb"/>
-        <w:numPr>
-          <w:ilvl w:val="0"/>
-          <w:numId w:val="8"/>
-        </w:numPr>
         <w:rPr>
           <w:color w:val="000000"/>
           <w:sz w:val="22"/>
@@ -6405,28 +7108,24 @@
       </w:pPr>
       <w:r>
         <w:rPr>
+          <w:b/>
           <w:color w:val="000000"/>
           <w:sz w:val="22"/>
           <w:szCs w:val="22"/>
           <w:shd w:val="clear" w:color="auto" w:fill="FFFFFF"/>
         </w:rPr>
-        <w:t>Lista una cosa que hayas aprendido y describe como lo aplicarías a una situación de la vida real.</w:t>
-      </w:r>
-    </w:p>
-    <w:p>
-      <w:pPr>
-        <w:pStyle w:val="NormalWeb"/>
-        <w:numPr>
-          <w:ilvl w:val="0"/>
-          <w:numId w:val="9"/>
-        </w:numPr>
-        <w:rPr>
+        <w:t xml:space="preserve"> </w:t>
+      </w:r>
+      <w:r>
+        <w:rPr>
+          <w:b/>
           <w:color w:val="000000"/>
           <w:sz w:val="22"/>
           <w:szCs w:val="22"/>
           <w:shd w:val="clear" w:color="auto" w:fill="FFFFFF"/>
         </w:rPr>
-      </w:pPr>
+        <w:t>[1]</w:t>
+      </w:r>
       <w:r>
         <w:rPr>
           <w:color w:val="000000"/>
@@ -6434,127 +7133,9 @@
           <w:szCs w:val="22"/>
           <w:shd w:val="clear" w:color="auto" w:fill="FFFFFF"/>
         </w:rPr>
-        <w:t>Discute los posibles errores que podrían haber ocurrido en la colección de los datos (errores experimentales).</w:t>
-      </w:r>
-    </w:p>
-    <w:p>
-      <w:pPr>
-        <w:pStyle w:val="NormalWeb"/>
-        <w:numPr>
-          <w:ilvl w:val="0"/>
-          <w:numId w:val="9"/>
-        </w:numPr>
-        <w:rPr>
-          <w:color w:val="000000"/>
-          <w:sz w:val="22"/>
-          <w:szCs w:val="22"/>
-          <w:shd w:val="clear" w:color="auto" w:fill="FFFFFF"/>
-        </w:rPr>
-      </w:pPr>
-      <w:r>
-        <w:rPr>
-          <w:color w:val="000000"/>
-          <w:sz w:val="22"/>
-          <w:szCs w:val="22"/>
-          <w:shd w:val="clear" w:color="auto" w:fill="FFFFFF"/>
-        </w:rPr>
-        <w:t>¿Cómo se aplicarían los resultados obtenidos generalmente?</w:t>
-      </w:r>
-    </w:p>
-    <w:p>
-      <w:pPr>
-        <w:pStyle w:val="NormalWeb"/>
-        <w:numPr>
-          <w:ilvl w:val="0"/>
-          <w:numId w:val="9"/>
-        </w:numPr>
-        <w:rPr>
-          <w:color w:val="000000"/>
-          <w:sz w:val="22"/>
-          <w:szCs w:val="22"/>
-          <w:shd w:val="clear" w:color="auto" w:fill="FFFFFF"/>
-        </w:rPr>
-      </w:pPr>
-      <w:r>
-        <w:rPr>
-          <w:color w:val="000000"/>
-          <w:sz w:val="22"/>
-          <w:szCs w:val="22"/>
-          <w:shd w:val="clear" w:color="auto" w:fill="FFFFFF"/>
-        </w:rPr>
-        <w:t>¿Hubo algún defecto en el diseño experimental o en el procedimiento?</w:t>
-      </w:r>
-    </w:p>
-    <w:p>
-      <w:pPr>
-        <w:pStyle w:val="Ttulo1"/>
-        <w:jc w:val="both"/>
-        <w:rPr>
-          <w:rFonts w:ascii="Times New Roman" w:hAnsi="Times New Roman" w:cs="Times New Roman"/>
-          <w:sz w:val="22"/>
-          <w:szCs w:val="22"/>
-        </w:rPr>
-      </w:pPr>
-      <w:bookmarkStart w:id="25" w:name="_Toc500573210"/>
-      <w:r>
-        <w:rPr>
-          <w:rFonts w:ascii="Times New Roman" w:hAnsi="Times New Roman" w:cs="Times New Roman"/>
-          <w:sz w:val="22"/>
-          <w:szCs w:val="22"/>
-        </w:rPr>
-        <w:lastRenderedPageBreak/>
-        <w:t>Referencia</w:t>
-      </w:r>
-      <w:r>
-        <w:rPr>
-          <w:rFonts w:ascii="Times New Roman" w:hAnsi="Times New Roman" w:cs="Times New Roman"/>
-          <w:sz w:val="22"/>
-          <w:szCs w:val="22"/>
-        </w:rPr>
-        <w:t>s:</w:t>
-      </w:r>
-      <w:bookmarkEnd w:id="25"/>
-    </w:p>
-    <w:p>
-      <w:pPr>
-        <w:pStyle w:val="NormalWeb"/>
-        <w:rPr>
-          <w:color w:val="000000"/>
-          <w:sz w:val="22"/>
-          <w:szCs w:val="22"/>
-          <w:shd w:val="clear" w:color="auto" w:fill="FFFFFF"/>
-        </w:rPr>
-      </w:pPr>
-      <w:r>
-        <w:rPr>
-          <w:b/>
-          <w:color w:val="000000"/>
-          <w:sz w:val="22"/>
-          <w:szCs w:val="22"/>
-          <w:shd w:val="clear" w:color="auto" w:fill="FFFFFF"/>
-        </w:rPr>
-        <w:t xml:space="preserve"> </w:t>
-      </w:r>
-      <w:r>
-        <w:rPr>
-          <w:b/>
-          <w:color w:val="000000"/>
-          <w:sz w:val="22"/>
-          <w:szCs w:val="22"/>
-          <w:shd w:val="clear" w:color="auto" w:fill="FFFFFF"/>
-        </w:rPr>
-        <w:t>[1]</w:t>
-      </w:r>
-      <w:r>
-        <w:rPr>
-          <w:color w:val="000000"/>
-          <w:sz w:val="22"/>
-          <w:szCs w:val="22"/>
-          <w:shd w:val="clear" w:color="auto" w:fill="FFFFFF"/>
-        </w:rPr>
         <w:t xml:space="preserve"> Edgardo Adrián Franco Martínez, “Análisis de Algoritmos: Algoritmos Ávidos”, Noviembre 2017. [Online]. Disponible en: </w:t>
       </w:r>
-      <w:hyperlink r:id="rId32" w:history="1">
+      <w:hyperlink r:id="rId41" w:history="1">
         <w:r>
           <w:rPr>
             <w:rStyle w:val="Hipervnculo"/>
@@ -6615,7 +7196,7 @@
         </w:rPr>
         <w:t xml:space="preserve">Disponible en: </w:t>
       </w:r>
-      <w:hyperlink r:id="rId33" w:history="1">
+      <w:hyperlink r:id="rId42" w:history="1">
         <w:r>
           <w:rPr>
             <w:rStyle w:val="Hipervnculo"/>
@@ -6662,7 +7243,7 @@
         </w:rPr>
         <w:t xml:space="preserve">[Online]. Disponible en: </w:t>
       </w:r>
-      <w:hyperlink r:id="rId34" w:history="1">
+      <w:hyperlink r:id="rId43" w:history="1">
         <w:r>
           <w:rPr>
             <w:rStyle w:val="Hipervnculo"/>
@@ -6698,7 +7279,7 @@
         </w:rPr>
         <w:t xml:space="preserve"> Disponible en: </w:t>
       </w:r>
-      <w:hyperlink r:id="rId35" w:history="1">
+      <w:hyperlink r:id="rId44" w:history="1">
         <w:r>
           <w:rPr>
             <w:rStyle w:val="Hipervnculo"/>
@@ -6714,43 +7295,42 @@
         <w:rPr>
           <w:rStyle w:val="Hipervnculo"/>
           <w:sz w:val="22"/>
+        </w:rPr>
+      </w:pPr>
+      <w:r>
+        <w:rPr>
+          <w:b/>
+          <w:sz w:val="22"/>
           <w:lang w:val="en-US"/>
         </w:rPr>
-      </w:pPr>
-      <w:r>
-        <w:rPr>
-          <w:b/>
+        <w:t>[5]</w:t>
+      </w:r>
+      <w:r>
+        <w:rPr>
           <w:sz w:val="22"/>
           <w:lang w:val="en-US"/>
         </w:rPr>
-        <w:t>[5]</w:t>
+        <w:t xml:space="preserve"> Bunifu, “.NET UI Framework </w:t>
       </w:r>
       <w:r>
         <w:rPr>
           <w:sz w:val="22"/>
           <w:lang w:val="en-US"/>
         </w:rPr>
-        <w:t xml:space="preserve"> Bunifu, “.NET UI Framework </w:t>
+        <w:t>–</w:t>
       </w:r>
       <w:r>
         <w:rPr>
           <w:sz w:val="22"/>
           <w:lang w:val="en-US"/>
         </w:rPr>
-        <w:t>–</w:t>
+        <w:t xml:space="preserve"> Em</w:t>
       </w:r>
       <w:r>
         <w:rPr>
           <w:sz w:val="22"/>
           <w:lang w:val="en-US"/>
         </w:rPr>
-        <w:t xml:space="preserve"> Em</w:t>
-      </w:r>
-      <w:r>
-        <w:rPr>
-          <w:sz w:val="22"/>
-          <w:lang w:val="en-US"/>
-        </w:rPr>
         <w:t xml:space="preserve">powering Developers to build faster, beautiful with less”. </w:t>
       </w:r>
       <w:r>
@@ -6766,7 +7346,7 @@
         </w:rPr>
         <w:t xml:space="preserve">: </w:t>
       </w:r>
-      <w:hyperlink r:id="rId36" w:history="1">
+      <w:hyperlink r:id="rId45" w:history="1">
         <w:r>
           <w:rPr>
             <w:rStyle w:val="Hipervnculo"/>
@@ -6787,14 +7367,12 @@
         <w:rPr>
           <w:b/>
           <w:sz w:val="22"/>
-          <w:lang w:val="en-US"/>
         </w:rPr>
         <w:t>[6]</w:t>
       </w:r>
       <w:r>
         <w:rPr>
           <w:sz w:val="22"/>
-          <w:lang w:val="en-US"/>
         </w:rPr>
         <w:t xml:space="preserve"> Math Works, “MATLAB”. </w:t>
       </w:r>
@@ -6804,7 +7382,7 @@
         </w:rPr>
         <w:t xml:space="preserve">Disponible en: </w:t>
       </w:r>
-      <w:hyperlink r:id="rId37" w:history="1">
+      <w:hyperlink r:id="rId46" w:history="1">
         <w:r>
           <w:rPr>
             <w:rStyle w:val="Hipervnculo"/>
@@ -6828,16 +7406,14 @@
           <w:rFonts w:ascii="Times New Roman" w:hAnsi="Times New Roman" w:cs="Times New Roman"/>
           <w:sz w:val="22"/>
           <w:szCs w:val="22"/>
-          <w:lang w:val="en-US"/>
-        </w:rPr>
-      </w:pPr>
-      <w:bookmarkStart w:id="26" w:name="_Toc500573211"/>
+        </w:rPr>
+      </w:pPr>
+      <w:bookmarkStart w:id="25" w:name="_Toc500873681"/>
       <w:r>
         <w:rPr>
           <w:rFonts w:ascii="Times New Roman" w:hAnsi="Times New Roman" w:cs="Times New Roman"/>
           <w:sz w:val="22"/>
           <w:szCs w:val="22"/>
-          <w:lang w:val="en-US"/>
         </w:rPr>
         <w:t>C</w:t>
       </w:r>
@@ -6846,11 +7422,10 @@
           <w:rFonts w:ascii="Times New Roman" w:hAnsi="Times New Roman" w:cs="Times New Roman"/>
           <w:sz w:val="22"/>
           <w:szCs w:val="22"/>
-          <w:lang w:val="en-US"/>
         </w:rPr>
         <w:t>ódigo</w:t>
       </w:r>
-      <w:bookmarkEnd w:id="26"/>
+      <w:bookmarkEnd w:id="25"/>
     </w:p>
     <w:p>
       <w:pPr>
@@ -6858,7 +7433,6 @@
         <w:rPr>
           <w:rFonts w:ascii="Times New Roman" w:hAnsi="Times New Roman" w:cs="Times New Roman"/>
           <w:color w:val="FF0000"/>
-          <w:lang w:val="en-US"/>
         </w:rPr>
       </w:pPr>
     </w:p>
@@ -6951,7 +7525,7 @@
           <w:color w:val="222222"/>
         </w:rPr>
       </w:pPr>
-      <w:hyperlink r:id="rId38" w:history="1">
+      <w:hyperlink r:id="rId47" w:history="1">
         <w:r>
           <w:rPr>
             <w:rStyle w:val="Hipervnculo"/>
@@ -6962,7 +7536,7 @@
       </w:hyperlink>
     </w:p>
     <w:sectPr>
-      <w:footerReference w:type="default" r:id="rId39"/>
+      <w:footerReference w:type="default" r:id="rId48"/>
       <w:pgSz w:w="12240" w:h="15840"/>
       <w:pgMar w:top="1417" w:right="1701" w:bottom="1417" w:left="1701" w:header="708" w:footer="708" w:gutter="0"/>
       <w:pgNumType w:start="1"/>
@@ -7130,7 +7704,7 @@
       <w:rPr>
         <w:noProof/>
       </w:rPr>
-      <w:t>1</w:t>
+      <w:t>18</w:t>
     </w:r>
     <w:r>
       <w:rPr>
@@ -9671,7 +10245,7 @@
 </file>
 
 <file path=customXml/itemProps1.xml><?xml version="1.0" encoding="utf-8"?>
-<ds:datastoreItem xmlns:ds="http://schemas.openxmlformats.org/officeDocument/2006/customXml" ds:itemID="{85E51A92-3B43-48DE-9A81-5309ACFDE96F}">
+<ds:datastoreItem xmlns:ds="http://schemas.openxmlformats.org/officeDocument/2006/customXml" ds:itemID="{3BCABFFA-1AC2-4E19-9E3C-1AA67CADE6C6}">
   <ds:schemaRefs>
     <ds:schemaRef ds:uri="http://schemas.openxmlformats.org/officeDocument/2006/bibliography"/>
   </ds:schemaRefs>

</xml_diff>